<commit_message>
Updated platform to include networking hardware
</commit_message>
<xml_diff>
--- a/Project_Plan_release_candidate.docx
+++ b/Project_Plan_release_candidate.docx
@@ -50,7 +50,7 @@
         <w:pStyle w:val="ListParagraph"/>
         <w:numPr>
           <w:ilvl w:val="0"/>
-          <w:numId w:val="2"/>
+          <w:numId w:val="1"/>
         </w:numPr>
         <w:jc w:val="both"/>
         <w:rPr>
@@ -93,7 +93,7 @@
         <w:pStyle w:val="ListParagraph"/>
         <w:numPr>
           <w:ilvl w:val="0"/>
-          <w:numId w:val="2"/>
+          <w:numId w:val="1"/>
         </w:numPr>
         <w:jc w:val="both"/>
         <w:rPr>
@@ -138,7 +138,7 @@
         <w:pStyle w:val="ListParagraph"/>
         <w:numPr>
           <w:ilvl w:val="1"/>
-          <w:numId w:val="2"/>
+          <w:numId w:val="1"/>
         </w:numPr>
         <w:jc w:val="both"/>
         <w:rPr>
@@ -164,6 +164,278 @@
       <w:pPr>
         <w:pStyle w:val="ListParagraph"/>
         <w:ind w:left="1440" w:right="0" w:hanging="0"/>
+        <w:jc w:val="both"/>
+        <w:rPr>
+          <w:rFonts w:cs="Times New Roman" w:ascii="Arial" w:hAnsi="Arial"/>
+          <w:b w:val="false"/>
+          <w:bCs w:val="false"/>
+          <w:sz w:val="22"/>
+          <w:szCs w:val="22"/>
+        </w:rPr>
+      </w:pPr>
+      <w:r>
+        <w:rPr>
+          <w:rFonts w:cs="Times New Roman" w:ascii="Arial" w:hAnsi="Arial"/>
+          <w:b w:val="false"/>
+          <w:bCs w:val="false"/>
+          <w:sz w:val="22"/>
+          <w:szCs w:val="22"/>
+        </w:rPr>
+      </w:r>
+    </w:p>
+    <w:p>
+      <w:pPr>
+        <w:pStyle w:val="ListParagraph"/>
+        <w:numPr>
+          <w:ilvl w:val="0"/>
+          <w:numId w:val="3"/>
+        </w:numPr>
+        <w:jc w:val="both"/>
+        <w:rPr>
+          <w:rFonts w:cs="Times New Roman" w:ascii="Arial" w:hAnsi="Arial"/>
+          <w:b w:val="false"/>
+          <w:bCs w:val="false"/>
+          <w:sz w:val="22"/>
+          <w:szCs w:val="22"/>
+        </w:rPr>
+      </w:pPr>
+      <w:r>
+        <w:rPr>
+          <w:rFonts w:cs="Times New Roman" w:ascii="Arial" w:hAnsi="Arial"/>
+          <w:b w:val="false"/>
+          <w:bCs w:val="false"/>
+          <w:sz w:val="22"/>
+          <w:szCs w:val="22"/>
+        </w:rPr>
+        <w:t>Software</w:t>
+      </w:r>
+    </w:p>
+    <w:p>
+      <w:pPr>
+        <w:pStyle w:val="ListParagraph"/>
+        <w:jc w:val="both"/>
+        <w:rPr>
+          <w:rFonts w:ascii="Arial" w:hAnsi="Arial"/>
+          <w:b w:val="false"/>
+          <w:bCs w:val="false"/>
+          <w:sz w:val="22"/>
+          <w:szCs w:val="22"/>
+        </w:rPr>
+      </w:pPr>
+      <w:r>
+        <w:rPr>
+          <w:rFonts w:ascii="Arial" w:hAnsi="Arial"/>
+          <w:b w:val="false"/>
+          <w:bCs w:val="false"/>
+          <w:sz w:val="22"/>
+          <w:szCs w:val="22"/>
+        </w:rPr>
+      </w:r>
+    </w:p>
+    <w:p>
+      <w:pPr>
+        <w:pStyle w:val="ListParagraph"/>
+        <w:jc w:val="both"/>
+        <w:rPr>
+          <w:rFonts w:cs="Times New Roman" w:ascii="Arial" w:hAnsi="Arial"/>
+          <w:b w:val="false"/>
+          <w:bCs w:val="false"/>
+          <w:sz w:val="22"/>
+          <w:szCs w:val="22"/>
+        </w:rPr>
+      </w:pPr>
+      <w:r>
+        <w:rPr>
+          <w:rFonts w:cs="Times New Roman" w:ascii="Arial" w:hAnsi="Arial"/>
+          <w:b w:val="false"/>
+          <w:bCs w:val="false"/>
+          <w:sz w:val="22"/>
+          <w:szCs w:val="22"/>
+        </w:rPr>
+        <w:t>All project code will be developed and tested using the NetBeans v8.0 and Eclipse v4.3.2 integrated development environments.  Java SE Development Kit v7 (32-bit) and jNetPcap v1.3 will provide the project APIs.  Additionally, application testing will require network access to an Open Arena server running v0.8.5 or below.</w:t>
+      </w:r>
+    </w:p>
+    <w:p>
+      <w:pPr>
+        <w:pStyle w:val="ListParagraph"/>
+        <w:ind w:left="0" w:right="0" w:hanging="0"/>
+        <w:jc w:val="both"/>
+        <w:rPr>
+          <w:rFonts w:ascii="Arial" w:hAnsi="Arial"/>
+          <w:b w:val="false"/>
+          <w:bCs w:val="false"/>
+          <w:sz w:val="22"/>
+          <w:szCs w:val="22"/>
+        </w:rPr>
+      </w:pPr>
+      <w:r>
+        <w:rPr>
+          <w:rFonts w:ascii="Arial" w:hAnsi="Arial"/>
+          <w:b w:val="false"/>
+          <w:bCs w:val="false"/>
+          <w:sz w:val="22"/>
+          <w:szCs w:val="22"/>
+        </w:rPr>
+      </w:r>
+    </w:p>
+    <w:p>
+      <w:pPr>
+        <w:pStyle w:val="ListParagraph"/>
+        <w:numPr>
+          <w:ilvl w:val="0"/>
+          <w:numId w:val="3"/>
+        </w:numPr>
+        <w:jc w:val="both"/>
+        <w:rPr>
+          <w:rFonts w:cs="Times New Roman" w:ascii="Arial" w:hAnsi="Arial"/>
+          <w:b w:val="false"/>
+          <w:bCs w:val="false"/>
+          <w:sz w:val="22"/>
+          <w:szCs w:val="22"/>
+        </w:rPr>
+      </w:pPr>
+      <w:r>
+        <w:rPr>
+          <w:rFonts w:cs="Times New Roman" w:ascii="Arial" w:hAnsi="Arial"/>
+          <w:b w:val="false"/>
+          <w:bCs w:val="false"/>
+          <w:sz w:val="22"/>
+          <w:szCs w:val="22"/>
+        </w:rPr>
+        <w:t>Hardware</w:t>
+      </w:r>
+    </w:p>
+    <w:p>
+      <w:pPr>
+        <w:pStyle w:val="ListParagraph"/>
+        <w:jc w:val="both"/>
+        <w:rPr>
+          <w:rFonts w:ascii="Arial" w:hAnsi="Arial"/>
+          <w:b w:val="false"/>
+          <w:bCs w:val="false"/>
+          <w:sz w:val="22"/>
+          <w:szCs w:val="22"/>
+        </w:rPr>
+      </w:pPr>
+      <w:r>
+        <w:rPr>
+          <w:rFonts w:ascii="Arial" w:hAnsi="Arial"/>
+          <w:b w:val="false"/>
+          <w:bCs w:val="false"/>
+          <w:sz w:val="22"/>
+          <w:szCs w:val="22"/>
+        </w:rPr>
+      </w:r>
+    </w:p>
+    <w:p>
+      <w:pPr>
+        <w:pStyle w:val="ListParagraph"/>
+        <w:jc w:val="both"/>
+        <w:rPr>
+          <w:rFonts w:cs="Times New Roman" w:ascii="Arial" w:hAnsi="Arial"/>
+          <w:b w:val="false"/>
+          <w:bCs w:val="false"/>
+          <w:sz w:val="22"/>
+          <w:szCs w:val="22"/>
+        </w:rPr>
+      </w:pPr>
+      <w:r>
+        <w:rPr>
+          <w:rFonts w:cs="Times New Roman" w:ascii="Arial" w:hAnsi="Arial"/>
+          <w:b w:val="false"/>
+          <w:bCs w:val="false"/>
+          <w:sz w:val="22"/>
+          <w:szCs w:val="22"/>
+        </w:rPr>
+        <w:t xml:space="preserve">Development will occur on hardware running currently supported versions of the Microsoft Windows operating system (Windows Vista, 7, 8, 8.1).  The minimum hardware specifications required for development are driven by the potential to develop on a system running Windows 8.1.  Windows 8.1 requires a 1 GHz or faster processor, 1 GB or more of RAM, and a minimum of 16 GB of hard disk space.  Additionally, the processor must support PAE, NX, and SSE2 instructions.  A video device supporting DirectX 9 is also required.  </w:t>
+      </w:r>
+      <w:bookmarkStart w:id="0" w:name="__DdeLink__269_398450532"/>
+      <w:r>
+        <w:rPr>
+          <w:rFonts w:cs="Times New Roman" w:ascii="Arial" w:hAnsi="Arial"/>
+          <w:b w:val="false"/>
+          <w:bCs w:val="false"/>
+          <w:sz w:val="22"/>
+          <w:szCs w:val="22"/>
+        </w:rPr>
+        <w:t xml:space="preserve">A network adapter capable of </w:t>
+      </w:r>
+      <w:r>
+        <w:rPr>
+          <w:rFonts w:cs="Times New Roman" w:ascii="Arial" w:hAnsi="Arial"/>
+          <w:b w:val="false"/>
+          <w:bCs w:val="false"/>
+          <w:sz w:val="22"/>
+          <w:szCs w:val="22"/>
+        </w:rPr>
+        <w:t>TCP/IP networking</w:t>
+      </w:r>
+      <w:bookmarkEnd w:id="0"/>
+      <w:r>
+        <w:rPr>
+          <w:rFonts w:cs="Times New Roman" w:ascii="Arial" w:hAnsi="Arial"/>
+          <w:b w:val="false"/>
+          <w:bCs w:val="false"/>
+          <w:sz w:val="22"/>
+          <w:szCs w:val="22"/>
+        </w:rPr>
+        <w:t xml:space="preserve"> and internet connectivity will be required for application testing.</w:t>
+      </w:r>
+    </w:p>
+    <w:p>
+      <w:pPr>
+        <w:pStyle w:val="ListParagraph"/>
+        <w:ind w:left="1440" w:right="0" w:hanging="0"/>
+        <w:jc w:val="both"/>
+        <w:rPr>
+          <w:rFonts w:cs="Times New Roman" w:ascii="Arial" w:hAnsi="Arial"/>
+          <w:b w:val="false"/>
+          <w:bCs w:val="false"/>
+          <w:sz w:val="22"/>
+          <w:szCs w:val="22"/>
+        </w:rPr>
+      </w:pPr>
+      <w:r>
+        <w:rPr>
+          <w:rFonts w:cs="Times New Roman" w:ascii="Arial" w:hAnsi="Arial"/>
+          <w:b w:val="false"/>
+          <w:bCs w:val="false"/>
+          <w:sz w:val="22"/>
+          <w:szCs w:val="22"/>
+        </w:rPr>
+      </w:r>
+    </w:p>
+    <w:p>
+      <w:pPr>
+        <w:pStyle w:val="ListParagraph"/>
+        <w:numPr>
+          <w:ilvl w:val="1"/>
+          <w:numId w:val="1"/>
+        </w:numPr>
+        <w:jc w:val="both"/>
+        <w:rPr>
+          <w:rFonts w:cs="Times New Roman" w:ascii="Arial" w:hAnsi="Arial"/>
+          <w:b w:val="false"/>
+          <w:bCs w:val="false"/>
+          <w:sz w:val="22"/>
+          <w:szCs w:val="22"/>
+        </w:rPr>
+      </w:pPr>
+      <w:r>
+        <w:rPr>
+          <w:rFonts w:cs="Times New Roman" w:ascii="Arial" w:hAnsi="Arial"/>
+          <w:b w:val="false"/>
+          <w:bCs w:val="false"/>
+          <w:sz w:val="22"/>
+          <w:szCs w:val="22"/>
+        </w:rPr>
+        <w:t xml:space="preserve">Operating platform: </w:t>
+      </w:r>
+    </w:p>
+    <w:p>
+      <w:pPr>
+        <w:pStyle w:val="ListParagraph"/>
+        <w:ind w:left="0" w:right="0" w:hanging="0"/>
         <w:jc w:val="both"/>
         <w:rPr>
           <w:rFonts w:cs="Times New Roman" w:ascii="Arial" w:hAnsi="Arial"/>
@@ -215,7 +487,7 @@
         <w:pStyle w:val="ListParagraph"/>
         <w:jc w:val="both"/>
         <w:rPr>
-          <w:rFonts w:ascii="Arial" w:hAnsi="Arial"/>
+          <w:rFonts w:cs="Times New Roman" w:ascii="Arial" w:hAnsi="Arial"/>
           <w:b w:val="false"/>
           <w:bCs w:val="false"/>
           <w:sz w:val="22"/>
@@ -224,7 +496,7 @@
       </w:pPr>
       <w:r>
         <w:rPr>
-          <w:rFonts w:ascii="Arial" w:hAnsi="Arial"/>
+          <w:rFonts w:cs="Times New Roman" w:ascii="Arial" w:hAnsi="Arial"/>
           <w:b w:val="false"/>
           <w:bCs w:val="false"/>
           <w:sz w:val="22"/>
@@ -252,166 +524,15 @@
           <w:sz w:val="22"/>
           <w:szCs w:val="22"/>
         </w:rPr>
-        <w:t xml:space="preserve">All project code will be developed and tested using the </w:t>
-      </w:r>
-      <w:r>
-        <w:rPr>
-          <w:rFonts w:cs="Times New Roman" w:ascii="Arial" w:hAnsi="Arial"/>
-          <w:b w:val="false"/>
-          <w:bCs w:val="false"/>
-          <w:sz w:val="22"/>
-          <w:szCs w:val="22"/>
-        </w:rPr>
-        <w:t xml:space="preserve">NetBeans </w:t>
-      </w:r>
-      <w:r>
-        <w:rPr>
-          <w:rFonts w:cs="Times New Roman" w:ascii="Arial" w:hAnsi="Arial"/>
-          <w:b w:val="false"/>
-          <w:bCs w:val="false"/>
-          <w:sz w:val="22"/>
-          <w:szCs w:val="22"/>
-        </w:rPr>
-        <w:t xml:space="preserve">v8.0 </w:t>
-      </w:r>
-      <w:r>
-        <w:rPr>
-          <w:rFonts w:cs="Times New Roman" w:ascii="Arial" w:hAnsi="Arial"/>
-          <w:b w:val="false"/>
-          <w:bCs w:val="false"/>
-          <w:sz w:val="22"/>
-          <w:szCs w:val="22"/>
-        </w:rPr>
-        <w:t xml:space="preserve">and Eclipse v4.3.2 </w:t>
-      </w:r>
-      <w:r>
-        <w:rPr>
-          <w:rFonts w:cs="Times New Roman" w:ascii="Arial" w:hAnsi="Arial"/>
-          <w:b w:val="false"/>
-          <w:bCs w:val="false"/>
-          <w:sz w:val="22"/>
-          <w:szCs w:val="22"/>
-        </w:rPr>
-        <w:t xml:space="preserve">integrated development environments.  </w:t>
-      </w:r>
-      <w:r>
-        <w:rPr>
-          <w:rFonts w:cs="Times New Roman" w:ascii="Arial" w:hAnsi="Arial"/>
-          <w:b w:val="false"/>
-          <w:bCs w:val="false"/>
-          <w:sz w:val="22"/>
-          <w:szCs w:val="22"/>
-        </w:rPr>
-        <w:t xml:space="preserve">Java </w:t>
-      </w:r>
-      <w:r>
-        <w:rPr>
-          <w:rFonts w:cs="Times New Roman" w:ascii="Arial" w:hAnsi="Arial"/>
-          <w:b w:val="false"/>
-          <w:bCs w:val="false"/>
-          <w:sz w:val="22"/>
-          <w:szCs w:val="22"/>
-        </w:rPr>
-        <w:t xml:space="preserve">SE </w:t>
-      </w:r>
-      <w:r>
-        <w:rPr>
-          <w:rFonts w:cs="Times New Roman" w:ascii="Arial" w:hAnsi="Arial"/>
-          <w:b w:val="false"/>
-          <w:bCs w:val="false"/>
-          <w:sz w:val="22"/>
-          <w:szCs w:val="22"/>
-        </w:rPr>
-        <w:t>Development Kit v</w:t>
-      </w:r>
-      <w:r>
-        <w:rPr>
-          <w:rFonts w:cs="Times New Roman" w:ascii="Arial" w:hAnsi="Arial"/>
-          <w:b w:val="false"/>
-          <w:bCs w:val="false"/>
-          <w:sz w:val="22"/>
-          <w:szCs w:val="22"/>
-        </w:rPr>
-        <w:t xml:space="preserve">7 </w:t>
-      </w:r>
-      <w:r>
-        <w:rPr>
-          <w:rFonts w:cs="Times New Roman" w:ascii="Arial" w:hAnsi="Arial"/>
-          <w:b w:val="false"/>
-          <w:bCs w:val="false"/>
-          <w:sz w:val="22"/>
-          <w:szCs w:val="22"/>
-        </w:rPr>
-        <w:t xml:space="preserve">(32-bit) </w:t>
-      </w:r>
-      <w:r>
-        <w:rPr>
-          <w:rFonts w:cs="Times New Roman" w:ascii="Arial" w:hAnsi="Arial"/>
-          <w:b w:val="false"/>
-          <w:bCs w:val="false"/>
-          <w:sz w:val="22"/>
-          <w:szCs w:val="22"/>
-        </w:rPr>
-        <w:t>and jNetPcap v1.</w:t>
-      </w:r>
-      <w:r>
-        <w:rPr>
-          <w:rFonts w:cs="Times New Roman" w:ascii="Arial" w:hAnsi="Arial"/>
-          <w:b w:val="false"/>
-          <w:bCs w:val="false"/>
-          <w:sz w:val="22"/>
-          <w:szCs w:val="22"/>
-        </w:rPr>
-        <w:t>3</w:t>
-      </w:r>
-      <w:r>
-        <w:rPr>
-          <w:rFonts w:cs="Times New Roman" w:ascii="Arial" w:hAnsi="Arial"/>
-          <w:b w:val="false"/>
-          <w:bCs w:val="false"/>
-          <w:sz w:val="22"/>
-          <w:szCs w:val="22"/>
-        </w:rPr>
-        <w:t xml:space="preserve"> will provide the project APIs.  </w:t>
-      </w:r>
-      <w:r>
-        <w:rPr>
-          <w:rFonts w:cs="Times New Roman" w:ascii="Arial" w:hAnsi="Arial"/>
-          <w:b w:val="false"/>
-          <w:bCs w:val="false"/>
-          <w:sz w:val="22"/>
-          <w:szCs w:val="22"/>
-        </w:rPr>
-        <w:t xml:space="preserve">Additionally, </w:t>
-      </w:r>
-      <w:r>
-        <w:rPr>
-          <w:rFonts w:cs="Times New Roman" w:ascii="Arial" w:hAnsi="Arial"/>
-          <w:b w:val="false"/>
-          <w:bCs w:val="false"/>
-          <w:sz w:val="22"/>
-          <w:szCs w:val="22"/>
-        </w:rPr>
-        <w:t xml:space="preserve">application </w:t>
-      </w:r>
-      <w:r>
-        <w:rPr>
-          <w:rFonts w:cs="Times New Roman" w:ascii="Arial" w:hAnsi="Arial"/>
-          <w:b w:val="false"/>
-          <w:bCs w:val="false"/>
-          <w:sz w:val="22"/>
-          <w:szCs w:val="22"/>
-        </w:rPr>
-        <w:t>testing will require network access to an Open Arena server running v0.8.5 or below.</w:t>
+        <w:t>The application will potentially execute on a variety of operating systems to include Microsoft Windows XP SP1 and above (32/64-bit), Linux with kernel v2.6.18 and above, FreeBSD 7.1 and above, and Open Solaris 2009.  Execution additionally requires the system to have the Java Runtime Environment v7 (32-bit) installed, as well as the jNetPcap API v1.3.  As Mac OS X lacks the required jNetPcap API, it is not supported.  On many systems, administrative privileges will be required to execute the application.  The application will be tested solely on Windows-based systems.  As a result, performance on other platforms is not guaranteed.</w:t>
       </w:r>
     </w:p>
     <w:p>
       <w:pPr>
         <w:pStyle w:val="ListParagraph"/>
-        <w:ind w:left="0" w:right="0" w:hanging="0"/>
         <w:jc w:val="both"/>
         <w:rPr>
-          <w:rFonts w:ascii="Arial" w:hAnsi="Arial"/>
+          <w:rFonts w:cs="Times New Roman" w:ascii="Arial" w:hAnsi="Arial"/>
           <w:b w:val="false"/>
           <w:bCs w:val="false"/>
           <w:sz w:val="22"/>
@@ -420,7 +541,7 @@
       </w:pPr>
       <w:r>
         <w:rPr>
-          <w:rFonts w:ascii="Arial" w:hAnsi="Arial"/>
+          <w:rFonts w:cs="Times New Roman" w:ascii="Arial" w:hAnsi="Arial"/>
           <w:b w:val="false"/>
           <w:bCs w:val="false"/>
           <w:sz w:val="22"/>
@@ -440,6 +561,8 @@
           <w:rFonts w:cs="Times New Roman" w:ascii="Arial" w:hAnsi="Arial"/>
           <w:b w:val="false"/>
           <w:bCs w:val="false"/>
+          <w:i w:val="false"/>
+          <w:iCs w:val="false"/>
           <w:sz w:val="22"/>
           <w:szCs w:val="22"/>
         </w:rPr>
@@ -449,6 +572,8 @@
           <w:rFonts w:cs="Times New Roman" w:ascii="Arial" w:hAnsi="Arial"/>
           <w:b w:val="false"/>
           <w:bCs w:val="false"/>
+          <w:i w:val="false"/>
+          <w:iCs w:val="false"/>
           <w:sz w:val="22"/>
           <w:szCs w:val="22"/>
         </w:rPr>
@@ -460,18 +585,22 @@
         <w:pStyle w:val="ListParagraph"/>
         <w:jc w:val="both"/>
         <w:rPr>
-          <w:rFonts w:ascii="Arial" w:hAnsi="Arial"/>
-          <w:b w:val="false"/>
-          <w:bCs w:val="false"/>
+          <w:rFonts w:cs="Times New Roman" w:ascii="Arial" w:hAnsi="Arial"/>
+          <w:b w:val="false"/>
+          <w:bCs w:val="false"/>
+          <w:i w:val="false"/>
+          <w:iCs w:val="false"/>
           <w:sz w:val="22"/>
           <w:szCs w:val="22"/>
         </w:rPr>
       </w:pPr>
       <w:r>
         <w:rPr>
-          <w:rFonts w:ascii="Arial" w:hAnsi="Arial"/>
-          <w:b w:val="false"/>
-          <w:bCs w:val="false"/>
+          <w:rFonts w:cs="Times New Roman" w:ascii="Arial" w:hAnsi="Arial"/>
+          <w:b w:val="false"/>
+          <w:bCs w:val="false"/>
+          <w:i w:val="false"/>
+          <w:iCs w:val="false"/>
           <w:sz w:val="22"/>
           <w:szCs w:val="22"/>
         </w:rPr>
@@ -485,6 +614,8 @@
           <w:rFonts w:cs="Times New Roman" w:ascii="Arial" w:hAnsi="Arial"/>
           <w:b w:val="false"/>
           <w:bCs w:val="false"/>
+          <w:i w:val="false"/>
+          <w:iCs w:val="false"/>
           <w:sz w:val="22"/>
           <w:szCs w:val="22"/>
         </w:rPr>
@@ -494,181 +625,36 @@
           <w:rFonts w:cs="Times New Roman" w:ascii="Arial" w:hAnsi="Arial"/>
           <w:b w:val="false"/>
           <w:bCs w:val="false"/>
-          <w:sz w:val="22"/>
-          <w:szCs w:val="22"/>
-        </w:rPr>
-        <w:t xml:space="preserve">Development will occur on </w:t>
+          <w:i w:val="false"/>
+          <w:iCs w:val="false"/>
+          <w:sz w:val="22"/>
+          <w:szCs w:val="22"/>
+        </w:rPr>
+        <w:t xml:space="preserve">The minimum hardware specifications are determined by the OS hosting the JRE.  To execute on a supported Linux distribution, only 64 MB of ram and 58 MB of hard disk space are required.  Potentially ARM v6+, Sparc, x86, x86-64, x64 and AMD64 processors are supported.  The application will be tested solely on x86-64, and AMD64 hardware.  As a result, performance on other platforms is not guaranteed.  </w:t>
       </w:r>
       <w:r>
         <w:rPr>
           <w:rFonts w:cs="Times New Roman" w:ascii="Arial" w:hAnsi="Arial"/>
           <w:b w:val="false"/>
           <w:bCs w:val="false"/>
-          <w:sz w:val="22"/>
-          <w:szCs w:val="22"/>
-        </w:rPr>
-        <w:t xml:space="preserve">hardware running </w:t>
-      </w:r>
-      <w:r>
-        <w:rPr>
-          <w:rFonts w:cs="Times New Roman" w:ascii="Arial" w:hAnsi="Arial"/>
-          <w:b w:val="false"/>
-          <w:bCs w:val="false"/>
-          <w:sz w:val="22"/>
-          <w:szCs w:val="22"/>
-        </w:rPr>
-        <w:t xml:space="preserve">currently supported versions of the Microsoft </w:t>
-      </w:r>
-      <w:r>
-        <w:rPr>
-          <w:rFonts w:cs="Times New Roman" w:ascii="Arial" w:hAnsi="Arial"/>
-          <w:b w:val="false"/>
-          <w:bCs w:val="false"/>
-          <w:sz w:val="22"/>
-          <w:szCs w:val="22"/>
-        </w:rPr>
-        <w:t xml:space="preserve">Windows </w:t>
-      </w:r>
-      <w:r>
-        <w:rPr>
-          <w:rFonts w:cs="Times New Roman" w:ascii="Arial" w:hAnsi="Arial"/>
-          <w:b w:val="false"/>
-          <w:bCs w:val="false"/>
-          <w:sz w:val="22"/>
-          <w:szCs w:val="22"/>
-        </w:rPr>
-        <w:t xml:space="preserve">operating system </w:t>
-      </w:r>
-      <w:r>
-        <w:rPr>
-          <w:rFonts w:cs="Times New Roman" w:ascii="Arial" w:hAnsi="Arial"/>
-          <w:b w:val="false"/>
-          <w:bCs w:val="false"/>
-          <w:sz w:val="22"/>
-          <w:szCs w:val="22"/>
-        </w:rPr>
-        <w:t xml:space="preserve">(Windows Vista, 7, </w:t>
-      </w:r>
-      <w:r>
-        <w:rPr>
-          <w:rFonts w:cs="Times New Roman" w:ascii="Arial" w:hAnsi="Arial"/>
-          <w:b w:val="false"/>
-          <w:bCs w:val="false"/>
-          <w:sz w:val="22"/>
-          <w:szCs w:val="22"/>
-        </w:rPr>
-        <w:t xml:space="preserve">8, </w:t>
-      </w:r>
-      <w:r>
-        <w:rPr>
-          <w:rFonts w:cs="Times New Roman" w:ascii="Arial" w:hAnsi="Arial"/>
-          <w:b w:val="false"/>
-          <w:bCs w:val="false"/>
-          <w:sz w:val="22"/>
-          <w:szCs w:val="22"/>
-        </w:rPr>
-        <w:t>8.</w:t>
-      </w:r>
-      <w:r>
-        <w:rPr>
-          <w:rFonts w:cs="Times New Roman" w:ascii="Arial" w:hAnsi="Arial"/>
-          <w:b w:val="false"/>
-          <w:bCs w:val="false"/>
-          <w:sz w:val="22"/>
-          <w:szCs w:val="22"/>
-        </w:rPr>
-        <w:t>1</w:t>
-      </w:r>
-      <w:r>
-        <w:rPr>
-          <w:rFonts w:cs="Times New Roman" w:ascii="Arial" w:hAnsi="Arial"/>
-          <w:b w:val="false"/>
-          <w:bCs w:val="false"/>
-          <w:sz w:val="22"/>
-          <w:szCs w:val="22"/>
-        </w:rPr>
-        <w:t>)</w:t>
-      </w:r>
-      <w:r>
-        <w:rPr>
-          <w:rFonts w:cs="Times New Roman" w:ascii="Arial" w:hAnsi="Arial"/>
-          <w:b w:val="false"/>
-          <w:bCs w:val="false"/>
-          <w:sz w:val="22"/>
-          <w:szCs w:val="22"/>
-        </w:rPr>
-        <w:t xml:space="preserve">.  </w:t>
-      </w:r>
-      <w:r>
-        <w:rPr>
-          <w:rFonts w:cs="Times New Roman" w:ascii="Arial" w:hAnsi="Arial"/>
-          <w:b w:val="false"/>
-          <w:bCs w:val="false"/>
-          <w:sz w:val="22"/>
-          <w:szCs w:val="22"/>
-        </w:rPr>
-        <w:t xml:space="preserve">The minimum hardware specifications required for development are driven by the potential to develop on a system running Windows 8.1.  Windows 8.1 requires a 1 GHz or faster processor, 1 GB or more of RAM, </w:t>
-      </w:r>
-      <w:r>
-        <w:rPr>
-          <w:rFonts w:cs="Times New Roman" w:ascii="Arial" w:hAnsi="Arial"/>
-          <w:b w:val="false"/>
-          <w:bCs w:val="false"/>
-          <w:sz w:val="22"/>
-          <w:szCs w:val="22"/>
-        </w:rPr>
-        <w:t xml:space="preserve">and a minimum of 16 GB of hard disk space.  Additionally, the processor must support PAE, NX, and SSE2 instructions.  A video device supporting DirectX 9 is also required.  </w:t>
-      </w:r>
-      <w:r>
-        <w:rPr>
-          <w:rFonts w:cs="Times New Roman" w:ascii="Arial" w:hAnsi="Arial"/>
-          <w:b w:val="false"/>
-          <w:bCs w:val="false"/>
-          <w:sz w:val="22"/>
-          <w:szCs w:val="22"/>
-        </w:rPr>
-        <w:t xml:space="preserve">TCP/IP networking </w:t>
-      </w:r>
-      <w:r>
-        <w:rPr>
-          <w:rFonts w:cs="Times New Roman" w:ascii="Arial" w:hAnsi="Arial"/>
-          <w:b w:val="false"/>
-          <w:bCs w:val="false"/>
-          <w:sz w:val="22"/>
-          <w:szCs w:val="22"/>
-        </w:rPr>
-        <w:t xml:space="preserve">hardware </w:t>
-      </w:r>
-      <w:r>
-        <w:rPr>
-          <w:rFonts w:cs="Times New Roman" w:ascii="Arial" w:hAnsi="Arial"/>
-          <w:b w:val="false"/>
-          <w:bCs w:val="false"/>
-          <w:sz w:val="22"/>
-          <w:szCs w:val="22"/>
-        </w:rPr>
-        <w:t xml:space="preserve">and internet connectivity </w:t>
-      </w:r>
-      <w:r>
-        <w:rPr>
-          <w:rFonts w:cs="Times New Roman" w:ascii="Arial" w:hAnsi="Arial"/>
-          <w:b w:val="false"/>
-          <w:bCs w:val="false"/>
-          <w:sz w:val="22"/>
-          <w:szCs w:val="22"/>
-        </w:rPr>
-        <w:t>will be required for application testing.</w:t>
+          <w:i w:val="false"/>
+          <w:iCs w:val="false"/>
+          <w:sz w:val="22"/>
+          <w:szCs w:val="22"/>
+        </w:rPr>
+        <w:t>Finally, to make full use of the application, a network adapter capable of TCP/IP networking and internet connectivity is required.</w:t>
       </w:r>
     </w:p>
     <w:p>
       <w:pPr>
         <w:pStyle w:val="ListParagraph"/>
-        <w:ind w:left="1440" w:right="0" w:hanging="0"/>
         <w:jc w:val="both"/>
         <w:rPr>
           <w:rFonts w:cs="Times New Roman" w:ascii="Arial" w:hAnsi="Arial"/>
           <w:b w:val="false"/>
           <w:bCs w:val="false"/>
+          <w:i w:val="false"/>
+          <w:iCs w:val="false"/>
           <w:sz w:val="22"/>
           <w:szCs w:val="22"/>
         </w:rPr>
@@ -678,6 +664,8 @@
           <w:rFonts w:cs="Times New Roman" w:ascii="Arial" w:hAnsi="Arial"/>
           <w:b w:val="false"/>
           <w:bCs w:val="false"/>
+          <w:i w:val="false"/>
+          <w:iCs w:val="false"/>
           <w:sz w:val="22"/>
           <w:szCs w:val="22"/>
         </w:rPr>
@@ -687,470 +675,8 @@
       <w:pPr>
         <w:pStyle w:val="ListParagraph"/>
         <w:numPr>
-          <w:ilvl w:val="1"/>
-          <w:numId w:val="2"/>
-        </w:numPr>
-        <w:jc w:val="both"/>
-        <w:rPr>
-          <w:rFonts w:cs="Times New Roman" w:ascii="Arial" w:hAnsi="Arial"/>
-          <w:b w:val="false"/>
-          <w:bCs w:val="false"/>
-          <w:sz w:val="22"/>
-          <w:szCs w:val="22"/>
-        </w:rPr>
-      </w:pPr>
-      <w:r>
-        <w:rPr>
-          <w:rFonts w:cs="Times New Roman" w:ascii="Arial" w:hAnsi="Arial"/>
-          <w:b w:val="false"/>
-          <w:bCs w:val="false"/>
-          <w:sz w:val="22"/>
-          <w:szCs w:val="22"/>
-        </w:rPr>
-        <w:t xml:space="preserve">Operating platform: </w:t>
-      </w:r>
-    </w:p>
-    <w:p>
-      <w:pPr>
-        <w:pStyle w:val="ListParagraph"/>
-        <w:ind w:left="0" w:right="0" w:hanging="0"/>
-        <w:jc w:val="both"/>
-        <w:rPr>
-          <w:rFonts w:cs="Times New Roman" w:ascii="Arial" w:hAnsi="Arial"/>
-          <w:b w:val="false"/>
-          <w:bCs w:val="false"/>
-          <w:sz w:val="22"/>
-          <w:szCs w:val="22"/>
-        </w:rPr>
-      </w:pPr>
-      <w:r>
-        <w:rPr>
-          <w:rFonts w:cs="Times New Roman" w:ascii="Arial" w:hAnsi="Arial"/>
-          <w:b w:val="false"/>
-          <w:bCs w:val="false"/>
-          <w:sz w:val="22"/>
-          <w:szCs w:val="22"/>
-        </w:rPr>
-      </w:r>
-    </w:p>
-    <w:p>
-      <w:pPr>
-        <w:pStyle w:val="ListParagraph"/>
-        <w:numPr>
           <w:ilvl w:val="0"/>
-          <w:numId w:val="5"/>
-        </w:numPr>
-        <w:jc w:val="both"/>
-        <w:rPr>
-          <w:rFonts w:cs="Times New Roman" w:ascii="Arial" w:hAnsi="Arial"/>
-          <w:b w:val="false"/>
-          <w:bCs w:val="false"/>
-          <w:sz w:val="22"/>
-          <w:szCs w:val="22"/>
-        </w:rPr>
-      </w:pPr>
-      <w:r>
-        <w:rPr>
-          <w:rFonts w:cs="Times New Roman" w:ascii="Arial" w:hAnsi="Arial"/>
-          <w:b w:val="false"/>
-          <w:bCs w:val="false"/>
-          <w:sz w:val="22"/>
-          <w:szCs w:val="22"/>
-        </w:rPr>
-        <w:t>Software</w:t>
-      </w:r>
-    </w:p>
-    <w:p>
-      <w:pPr>
-        <w:pStyle w:val="ListParagraph"/>
-        <w:jc w:val="both"/>
-        <w:rPr>
-          <w:rFonts w:cs="Times New Roman" w:ascii="Arial" w:hAnsi="Arial"/>
-          <w:b w:val="false"/>
-          <w:bCs w:val="false"/>
-          <w:sz w:val="22"/>
-          <w:szCs w:val="22"/>
-        </w:rPr>
-      </w:pPr>
-      <w:r>
-        <w:rPr>
-          <w:rFonts w:cs="Times New Roman" w:ascii="Arial" w:hAnsi="Arial"/>
-          <w:b w:val="false"/>
-          <w:bCs w:val="false"/>
-          <w:sz w:val="22"/>
-          <w:szCs w:val="22"/>
-        </w:rPr>
-      </w:r>
-    </w:p>
-    <w:p>
-      <w:pPr>
-        <w:pStyle w:val="ListParagraph"/>
-        <w:jc w:val="both"/>
-        <w:rPr>
-          <w:rFonts w:cs="Times New Roman" w:ascii="Arial" w:hAnsi="Arial"/>
-          <w:b w:val="false"/>
-          <w:bCs w:val="false"/>
-          <w:sz w:val="22"/>
-          <w:szCs w:val="22"/>
-        </w:rPr>
-      </w:pPr>
-      <w:r>
-        <w:rPr>
-          <w:rFonts w:cs="Times New Roman" w:ascii="Arial" w:hAnsi="Arial"/>
-          <w:b w:val="false"/>
-          <w:bCs w:val="false"/>
-          <w:sz w:val="22"/>
-          <w:szCs w:val="22"/>
-        </w:rPr>
-        <w:t>The application will potentially execute on a variety of operating systems to include</w:t>
-      </w:r>
-      <w:r>
-        <w:rPr>
-          <w:rFonts w:cs="Times New Roman" w:ascii="Arial" w:hAnsi="Arial"/>
-          <w:b w:val="false"/>
-          <w:bCs w:val="false"/>
-          <w:sz w:val="22"/>
-          <w:szCs w:val="22"/>
-        </w:rPr>
-        <w:t xml:space="preserve"> </w:t>
-      </w:r>
-      <w:r>
-        <w:rPr>
-          <w:rFonts w:cs="Times New Roman" w:ascii="Arial" w:hAnsi="Arial"/>
-          <w:b w:val="false"/>
-          <w:bCs w:val="false"/>
-          <w:sz w:val="22"/>
-          <w:szCs w:val="22"/>
-        </w:rPr>
-        <w:t xml:space="preserve">Microsoft </w:t>
-      </w:r>
-      <w:r>
-        <w:rPr>
-          <w:rFonts w:cs="Times New Roman" w:ascii="Arial" w:hAnsi="Arial"/>
-          <w:b w:val="false"/>
-          <w:bCs w:val="false"/>
-          <w:sz w:val="22"/>
-          <w:szCs w:val="22"/>
-        </w:rPr>
-        <w:t xml:space="preserve">Windows </w:t>
-      </w:r>
-      <w:r>
-        <w:rPr>
-          <w:rFonts w:cs="Times New Roman" w:ascii="Arial" w:hAnsi="Arial"/>
-          <w:b w:val="false"/>
-          <w:bCs w:val="false"/>
-          <w:sz w:val="22"/>
-          <w:szCs w:val="22"/>
-        </w:rPr>
-        <w:t>XP SP1 and above (32/64-bit), Linux with kernel v2.6.18 and above</w:t>
-      </w:r>
-      <w:r>
-        <w:rPr>
-          <w:rFonts w:cs="Times New Roman" w:ascii="Arial" w:hAnsi="Arial"/>
-          <w:b w:val="false"/>
-          <w:bCs w:val="false"/>
-          <w:sz w:val="22"/>
-          <w:szCs w:val="22"/>
-        </w:rPr>
-        <w:t xml:space="preserve">, </w:t>
-      </w:r>
-      <w:r>
-        <w:rPr>
-          <w:rFonts w:cs="Times New Roman" w:ascii="Arial" w:hAnsi="Arial"/>
-          <w:b w:val="false"/>
-          <w:bCs w:val="false"/>
-          <w:sz w:val="22"/>
-          <w:szCs w:val="22"/>
-        </w:rPr>
-        <w:t>FreeBSD 7.1 and above, and Open Solaris 2009</w:t>
-      </w:r>
-      <w:r>
-        <w:rPr>
-          <w:rFonts w:cs="Times New Roman" w:ascii="Arial" w:hAnsi="Arial"/>
-          <w:b w:val="false"/>
-          <w:bCs w:val="false"/>
-          <w:sz w:val="22"/>
-          <w:szCs w:val="22"/>
-        </w:rPr>
-        <w:t xml:space="preserve">.  </w:t>
-      </w:r>
-      <w:r>
-        <w:rPr>
-          <w:rFonts w:cs="Times New Roman" w:ascii="Arial" w:hAnsi="Arial"/>
-          <w:b w:val="false"/>
-          <w:bCs w:val="false"/>
-          <w:sz w:val="22"/>
-          <w:szCs w:val="22"/>
-        </w:rPr>
-        <w:t>Execution additionally requires t</w:t>
-      </w:r>
-      <w:r>
-        <w:rPr>
-          <w:rFonts w:cs="Times New Roman" w:ascii="Arial" w:hAnsi="Arial"/>
-          <w:b w:val="false"/>
-          <w:bCs w:val="false"/>
-          <w:sz w:val="22"/>
-          <w:szCs w:val="22"/>
-        </w:rPr>
-        <w:t xml:space="preserve">he system </w:t>
-      </w:r>
-      <w:r>
-        <w:rPr>
-          <w:rFonts w:cs="Times New Roman" w:ascii="Arial" w:hAnsi="Arial"/>
-          <w:b w:val="false"/>
-          <w:bCs w:val="false"/>
-          <w:sz w:val="22"/>
-          <w:szCs w:val="22"/>
-        </w:rPr>
-        <w:t>to</w:t>
-      </w:r>
-      <w:r>
-        <w:rPr>
-          <w:rFonts w:cs="Times New Roman" w:ascii="Arial" w:hAnsi="Arial"/>
-          <w:b w:val="false"/>
-          <w:bCs w:val="false"/>
-          <w:sz w:val="22"/>
-          <w:szCs w:val="22"/>
-        </w:rPr>
-        <w:t xml:space="preserve"> have </w:t>
-      </w:r>
-      <w:r>
-        <w:rPr>
-          <w:rFonts w:cs="Times New Roman" w:ascii="Arial" w:hAnsi="Arial"/>
-          <w:b w:val="false"/>
-          <w:bCs w:val="false"/>
-          <w:sz w:val="22"/>
-          <w:szCs w:val="22"/>
-        </w:rPr>
-        <w:t xml:space="preserve">the </w:t>
-      </w:r>
-      <w:r>
-        <w:rPr>
-          <w:rFonts w:cs="Times New Roman" w:ascii="Arial" w:hAnsi="Arial"/>
-          <w:b w:val="false"/>
-          <w:bCs w:val="false"/>
-          <w:sz w:val="22"/>
-          <w:szCs w:val="22"/>
-        </w:rPr>
-        <w:t xml:space="preserve">Java Runtime Environment </w:t>
-      </w:r>
-      <w:r>
-        <w:rPr>
-          <w:rFonts w:cs="Times New Roman" w:ascii="Arial" w:hAnsi="Arial"/>
-          <w:b w:val="false"/>
-          <w:bCs w:val="false"/>
-          <w:sz w:val="22"/>
-          <w:szCs w:val="22"/>
-        </w:rPr>
-        <w:t xml:space="preserve">v7 (32-bit) </w:t>
-      </w:r>
-      <w:r>
-        <w:rPr>
-          <w:rFonts w:cs="Times New Roman" w:ascii="Arial" w:hAnsi="Arial"/>
-          <w:b w:val="false"/>
-          <w:bCs w:val="false"/>
-          <w:sz w:val="22"/>
-          <w:szCs w:val="22"/>
-        </w:rPr>
-        <w:t xml:space="preserve">installed, </w:t>
-      </w:r>
-      <w:r>
-        <w:rPr>
-          <w:rFonts w:cs="Times New Roman" w:ascii="Arial" w:hAnsi="Arial"/>
-          <w:b w:val="false"/>
-          <w:bCs w:val="false"/>
-          <w:sz w:val="22"/>
-          <w:szCs w:val="22"/>
-        </w:rPr>
-        <w:t>as well as the jNetPcap API v1.3.  As Mac OS X lacks the required jNetPcap API, it is not supported.  On many systems, administrative privileges will be required to execute the application.  The application will be tested solely on Windows-based systems.  As a result, performance on other platforms is not guaranteed.</w:t>
-      </w:r>
-    </w:p>
-    <w:p>
-      <w:pPr>
-        <w:pStyle w:val="ListParagraph"/>
-        <w:jc w:val="both"/>
-        <w:rPr>
-          <w:rFonts w:cs="Times New Roman" w:ascii="Arial" w:hAnsi="Arial"/>
-          <w:b w:val="false"/>
-          <w:bCs w:val="false"/>
-          <w:sz w:val="22"/>
-          <w:szCs w:val="22"/>
-        </w:rPr>
-      </w:pPr>
-      <w:r>
-        <w:rPr>
-          <w:rFonts w:cs="Times New Roman" w:ascii="Arial" w:hAnsi="Arial"/>
-          <w:b w:val="false"/>
-          <w:bCs w:val="false"/>
-          <w:sz w:val="22"/>
-          <w:szCs w:val="22"/>
-        </w:rPr>
-      </w:r>
-    </w:p>
-    <w:p>
-      <w:pPr>
-        <w:pStyle w:val="ListParagraph"/>
-        <w:numPr>
-          <w:ilvl w:val="0"/>
-          <w:numId w:val="5"/>
-        </w:numPr>
-        <w:jc w:val="both"/>
-        <w:rPr>
-          <w:rFonts w:cs="Times New Roman" w:ascii="Arial" w:hAnsi="Arial"/>
-          <w:b w:val="false"/>
-          <w:bCs w:val="false"/>
-          <w:i w:val="false"/>
-          <w:iCs w:val="false"/>
-          <w:sz w:val="22"/>
-          <w:szCs w:val="22"/>
-        </w:rPr>
-      </w:pPr>
-      <w:r>
-        <w:rPr>
-          <w:rFonts w:cs="Times New Roman" w:ascii="Arial" w:hAnsi="Arial"/>
-          <w:b w:val="false"/>
-          <w:bCs w:val="false"/>
-          <w:i w:val="false"/>
-          <w:iCs w:val="false"/>
-          <w:sz w:val="22"/>
-          <w:szCs w:val="22"/>
-        </w:rPr>
-        <w:t>Hardware</w:t>
-      </w:r>
-    </w:p>
-    <w:p>
-      <w:pPr>
-        <w:pStyle w:val="ListParagraph"/>
-        <w:jc w:val="both"/>
-        <w:rPr>
-          <w:rFonts w:cs="Times New Roman" w:ascii="Arial" w:hAnsi="Arial"/>
-          <w:b w:val="false"/>
-          <w:bCs w:val="false"/>
-          <w:i w:val="false"/>
-          <w:iCs w:val="false"/>
-          <w:sz w:val="22"/>
-          <w:szCs w:val="22"/>
-        </w:rPr>
-      </w:pPr>
-      <w:r>
-        <w:rPr>
-          <w:rFonts w:cs="Times New Roman" w:ascii="Arial" w:hAnsi="Arial"/>
-          <w:b w:val="false"/>
-          <w:bCs w:val="false"/>
-          <w:i w:val="false"/>
-          <w:iCs w:val="false"/>
-          <w:sz w:val="22"/>
-          <w:szCs w:val="22"/>
-        </w:rPr>
-      </w:r>
-    </w:p>
-    <w:p>
-      <w:pPr>
-        <w:pStyle w:val="ListParagraph"/>
-        <w:jc w:val="both"/>
-        <w:rPr>
-          <w:rFonts w:cs="Times New Roman" w:ascii="Arial" w:hAnsi="Arial"/>
-          <w:b w:val="false"/>
-          <w:bCs w:val="false"/>
-          <w:i w:val="false"/>
-          <w:iCs w:val="false"/>
-          <w:sz w:val="22"/>
-          <w:szCs w:val="22"/>
-        </w:rPr>
-      </w:pPr>
-      <w:r>
-        <w:rPr>
-          <w:rFonts w:cs="Times New Roman" w:ascii="Arial" w:hAnsi="Arial"/>
-          <w:b w:val="false"/>
-          <w:bCs w:val="false"/>
-          <w:i w:val="false"/>
-          <w:iCs w:val="false"/>
-          <w:sz w:val="22"/>
-          <w:szCs w:val="22"/>
-        </w:rPr>
-        <w:t xml:space="preserve">The minimum hardware specifications are determined by the OS hosting the JRE.  To execute on a supported </w:t>
-      </w:r>
-      <w:r>
-        <w:rPr>
-          <w:rFonts w:cs="Times New Roman" w:ascii="Arial" w:hAnsi="Arial"/>
-          <w:b w:val="false"/>
-          <w:bCs w:val="false"/>
-          <w:i w:val="false"/>
-          <w:iCs w:val="false"/>
-          <w:sz w:val="22"/>
-          <w:szCs w:val="22"/>
-        </w:rPr>
-        <w:t>Linux</w:t>
-      </w:r>
-      <w:r>
-        <w:rPr>
-          <w:rFonts w:cs="Times New Roman" w:ascii="Arial" w:hAnsi="Arial"/>
-          <w:b w:val="false"/>
-          <w:bCs w:val="false"/>
-          <w:i w:val="false"/>
-          <w:iCs w:val="false"/>
-          <w:sz w:val="22"/>
-          <w:szCs w:val="22"/>
-        </w:rPr>
-        <w:t xml:space="preserve"> distribution, only </w:t>
-      </w:r>
-      <w:r>
-        <w:rPr>
-          <w:rFonts w:cs="Times New Roman" w:ascii="Arial" w:hAnsi="Arial"/>
-          <w:b w:val="false"/>
-          <w:bCs w:val="false"/>
-          <w:i w:val="false"/>
-          <w:iCs w:val="false"/>
-          <w:sz w:val="22"/>
-          <w:szCs w:val="22"/>
-        </w:rPr>
-        <w:t xml:space="preserve">64 MB of ram and 58 MB of hard disk space are required.  Potentially ARM v6+, Sparc, x86, x86-64, x64 and AMD64 processors are supported.  The application will be tested solely on x86-64, and AMD64 hardware.  </w:t>
-      </w:r>
-      <w:r>
-        <w:rPr>
-          <w:rFonts w:cs="Times New Roman" w:ascii="Arial" w:hAnsi="Arial"/>
-          <w:b w:val="false"/>
-          <w:bCs w:val="false"/>
-          <w:i w:val="false"/>
-          <w:iCs w:val="false"/>
-          <w:sz w:val="22"/>
-          <w:szCs w:val="22"/>
-        </w:rPr>
-        <w:t>As a result, performance on other platforms is not guaranteed.</w:t>
-      </w:r>
-    </w:p>
-    <w:p>
-      <w:pPr>
-        <w:pStyle w:val="ListParagraph"/>
-        <w:jc w:val="both"/>
-        <w:rPr>
-          <w:rFonts w:cs="Times New Roman" w:ascii="Arial" w:hAnsi="Arial"/>
-          <w:b w:val="false"/>
-          <w:bCs w:val="false"/>
-          <w:i w:val="false"/>
-          <w:iCs w:val="false"/>
-          <w:sz w:val="22"/>
-          <w:szCs w:val="22"/>
-        </w:rPr>
-      </w:pPr>
-      <w:r>
-        <w:rPr>
-          <w:rFonts w:cs="Times New Roman" w:ascii="Arial" w:hAnsi="Arial"/>
-          <w:b w:val="false"/>
-          <w:bCs w:val="false"/>
-          <w:i w:val="false"/>
-          <w:iCs w:val="false"/>
-          <w:sz w:val="22"/>
-          <w:szCs w:val="22"/>
-        </w:rPr>
-      </w:r>
-    </w:p>
-    <w:p>
-      <w:pPr>
-        <w:pStyle w:val="ListParagraph"/>
-        <w:numPr>
-          <w:ilvl w:val="0"/>
-          <w:numId w:val="2"/>
+          <w:numId w:val="1"/>
         </w:numPr>
         <w:jc w:val="both"/>
         <w:rPr>
@@ -1198,39 +724,7 @@
           <w:sz w:val="22"/>
           <w:szCs w:val="22"/>
         </w:rPr>
-        <w:t xml:space="preserve">Software and documentation version </w:t>
-      </w:r>
-      <w:r>
-        <w:rPr>
-          <w:rFonts w:cs="Times New Roman" w:ascii="Arial" w:hAnsi="Arial"/>
-          <w:sz w:val="22"/>
-          <w:szCs w:val="22"/>
-        </w:rPr>
-        <w:t>control</w:t>
-      </w:r>
-      <w:r>
-        <w:rPr>
-          <w:rFonts w:cs="Times New Roman" w:ascii="Arial" w:hAnsi="Arial"/>
-          <w:sz w:val="22"/>
-          <w:szCs w:val="22"/>
-        </w:rPr>
-        <w:t xml:space="preserve"> for the project will be maintained using </w:t>
-      </w:r>
-      <w:r>
-        <w:rPr>
-          <w:rFonts w:cs="Times New Roman" w:ascii="Arial" w:hAnsi="Arial"/>
-          <w:sz w:val="22"/>
-          <w:szCs w:val="22"/>
-        </w:rPr>
-        <w:t>the G</w:t>
-      </w:r>
-      <w:r>
-        <w:rPr>
-          <w:rFonts w:cs="Times New Roman" w:ascii="Arial" w:hAnsi="Arial"/>
-          <w:sz w:val="22"/>
-          <w:szCs w:val="22"/>
-        </w:rPr>
-        <w:t>itHub (</w:t>
+        <w:t>Software and documentation version control for the project will be maintained using the GitHub (</w:t>
       </w:r>
       <w:hyperlink r:id="rId2">
         <w:r>
@@ -1240,25 +734,7 @@
             <w:sz w:val="22"/>
             <w:szCs w:val="22"/>
           </w:rPr>
-          <w:t>https://git</w:t>
-        </w:r>
-        <w:r>
-          <w:rPr>
-            <w:rStyle w:val="InternetLink"/>
-            <w:rFonts w:cs="Times New Roman" w:ascii="Arial" w:hAnsi="Arial"/>
-            <w:sz w:val="22"/>
-            <w:szCs w:val="22"/>
-          </w:rPr>
-          <w:t>h</w:t>
-        </w:r>
-        <w:r>
-          <w:rPr>
-            <w:rStyle w:val="InternetLink"/>
-            <w:rFonts w:cs="Times New Roman" w:ascii="Arial" w:hAnsi="Arial"/>
-            <w:sz w:val="22"/>
-            <w:szCs w:val="22"/>
-          </w:rPr>
-          <w:t>ub.com</w:t>
+          <w:t>https://github.com</w:t>
         </w:r>
       </w:hyperlink>
       <w:r>
@@ -1267,55 +743,7 @@
           <w:sz w:val="22"/>
           <w:szCs w:val="22"/>
         </w:rPr>
-        <w:t xml:space="preserve">) </w:t>
-      </w:r>
-      <w:r>
-        <w:rPr>
-          <w:rFonts w:cs="Times New Roman" w:ascii="Arial" w:hAnsi="Arial"/>
-          <w:sz w:val="22"/>
-          <w:szCs w:val="22"/>
-        </w:rPr>
-        <w:t>revision control system</w:t>
-      </w:r>
-      <w:r>
-        <w:rPr>
-          <w:rFonts w:cs="Times New Roman" w:ascii="Arial" w:hAnsi="Arial"/>
-          <w:sz w:val="22"/>
-          <w:szCs w:val="22"/>
-        </w:rPr>
-        <w:t xml:space="preserve">.  The team will use a shared repository model in which the members are owners of the repository and are granted push access to make changes.  In addition, topic branches </w:t>
-      </w:r>
-      <w:r>
-        <w:rPr>
-          <w:rFonts w:cs="Times New Roman" w:ascii="Arial" w:hAnsi="Arial"/>
-          <w:sz w:val="22"/>
-          <w:szCs w:val="22"/>
-        </w:rPr>
-        <w:t>will be</w:t>
-      </w:r>
-      <w:r>
-        <w:rPr>
-          <w:rFonts w:cs="Times New Roman" w:ascii="Arial" w:hAnsi="Arial"/>
-          <w:sz w:val="22"/>
-          <w:szCs w:val="22"/>
-        </w:rPr>
-        <w:t xml:space="preserve"> used to isolate changes, </w:t>
-      </w:r>
-      <w:r>
-        <w:rPr>
-          <w:rFonts w:cs="Times New Roman" w:ascii="Arial" w:hAnsi="Arial"/>
-          <w:sz w:val="22"/>
-          <w:szCs w:val="22"/>
-        </w:rPr>
-        <w:t>for review, prior to merging with the master branch or trunk</w:t>
-      </w:r>
-      <w:r>
-        <w:rPr>
-          <w:rFonts w:cs="Times New Roman" w:ascii="Arial" w:hAnsi="Arial"/>
-          <w:sz w:val="22"/>
-          <w:szCs w:val="22"/>
-        </w:rPr>
-        <w:t>.</w:t>
+        <w:t>) revision control system.  The team will use a shared repository model in which the members are owners of the repository and are granted push access to make changes.  In addition, topic branches will be used to isolate changes, for review, prior to merging with the master branch or trunk.</w:t>
       </w:r>
     </w:p>
     <w:p>
@@ -1341,7 +769,7 @@
         <w:pStyle w:val="ListParagraph"/>
         <w:numPr>
           <w:ilvl w:val="0"/>
-          <w:numId w:val="2"/>
+          <w:numId w:val="1"/>
         </w:numPr>
         <w:jc w:val="both"/>
         <w:rPr>
@@ -1384,18 +812,18 @@
     <w:tbl>
       <w:tblPr>
         <w:jc w:val="left"/>
-        <w:tblInd w:w="715" w:type="dxa"/>
+        <w:tblInd w:w="710" w:type="dxa"/>
         <w:tblBorders>
-          <w:top w:val="single" w:sz="4" w:space="0" w:color="000000"/>
-          <w:left w:val="single" w:sz="4" w:space="0" w:color="000000"/>
-          <w:bottom w:val="single" w:sz="4" w:space="0" w:color="000000"/>
-          <w:insideH w:val="single" w:sz="4" w:space="0" w:color="000000"/>
+          <w:top w:val="single" w:sz="4" w:space="0" w:color="000001"/>
+          <w:left w:val="single" w:sz="4" w:space="0" w:color="000001"/>
+          <w:bottom w:val="single" w:sz="4" w:space="0" w:color="000001"/>
+          <w:insideH w:val="single" w:sz="4" w:space="0" w:color="000001"/>
           <w:right w:val="nil"/>
           <w:insideV w:val="nil"/>
         </w:tblBorders>
         <w:tblCellMar>
           <w:top w:w="0" w:type="dxa"/>
-          <w:left w:w="103" w:type="dxa"/>
+          <w:left w:w="98" w:type="dxa"/>
           <w:bottom w:w="0" w:type="dxa"/>
           <w:right w:w="108" w:type="dxa"/>
         </w:tblCellMar>
@@ -1404,8 +832,8 @@
         <w:gridCol w:w="4050"/>
         <w:gridCol w:w="1141"/>
         <w:gridCol w:w="738"/>
-        <w:gridCol w:w="714"/>
-        <w:gridCol w:w="2357"/>
+        <w:gridCol w:w="713"/>
+        <w:gridCol w:w="2358"/>
       </w:tblGrid>
       <w:tr>
         <w:trPr>
@@ -1415,16 +843,16 @@
           <w:tcPr>
             <w:tcW w:w="4050" w:type="dxa"/>
             <w:tcBorders>
-              <w:top w:val="single" w:sz="4" w:space="0" w:color="000000"/>
-              <w:left w:val="single" w:sz="4" w:space="0" w:color="000000"/>
-              <w:bottom w:val="single" w:sz="4" w:space="0" w:color="000000"/>
-              <w:insideH w:val="single" w:sz="4" w:space="0" w:color="000000"/>
+              <w:top w:val="single" w:sz="4" w:space="0" w:color="000001"/>
+              <w:left w:val="single" w:sz="4" w:space="0" w:color="000001"/>
+              <w:bottom w:val="single" w:sz="4" w:space="0" w:color="000001"/>
+              <w:insideH w:val="single" w:sz="4" w:space="0" w:color="000001"/>
               <w:right w:val="nil"/>
               <w:insideV w:val="nil"/>
             </w:tcBorders>
-            <w:shd w:fill="auto" w:val="clear"/>
+            <w:shd w:fill="FFFFFF" w:val="clear"/>
             <w:tcMar>
-              <w:left w:w="103" w:type="dxa"/>
+              <w:left w:w="98" w:type="dxa"/>
             </w:tcMar>
           </w:tcPr>
           <w:p>
@@ -1456,16 +884,16 @@
           <w:tcPr>
             <w:tcW w:w="1141" w:type="dxa"/>
             <w:tcBorders>
-              <w:top w:val="single" w:sz="4" w:space="0" w:color="000000"/>
-              <w:left w:val="single" w:sz="4" w:space="0" w:color="000000"/>
-              <w:bottom w:val="single" w:sz="4" w:space="0" w:color="000000"/>
-              <w:insideH w:val="single" w:sz="4" w:space="0" w:color="000000"/>
+              <w:top w:val="single" w:sz="4" w:space="0" w:color="000001"/>
+              <w:left w:val="single" w:sz="4" w:space="0" w:color="000001"/>
+              <w:bottom w:val="single" w:sz="4" w:space="0" w:color="000001"/>
+              <w:insideH w:val="single" w:sz="4" w:space="0" w:color="000001"/>
               <w:right w:val="nil"/>
               <w:insideV w:val="nil"/>
             </w:tcBorders>
-            <w:shd w:fill="auto" w:val="clear"/>
+            <w:shd w:fill="FFFFFF" w:val="clear"/>
             <w:tcMar>
-              <w:left w:w="103" w:type="dxa"/>
+              <w:left w:w="98" w:type="dxa"/>
             </w:tcMar>
           </w:tcPr>
           <w:p>
@@ -1519,16 +947,16 @@
           <w:tcPr>
             <w:tcW w:w="738" w:type="dxa"/>
             <w:tcBorders>
-              <w:top w:val="single" w:sz="4" w:space="0" w:color="000000"/>
-              <w:left w:val="single" w:sz="4" w:space="0" w:color="000000"/>
-              <w:bottom w:val="single" w:sz="4" w:space="0" w:color="000000"/>
-              <w:insideH w:val="single" w:sz="4" w:space="0" w:color="000000"/>
+              <w:top w:val="single" w:sz="4" w:space="0" w:color="000001"/>
+              <w:left w:val="single" w:sz="4" w:space="0" w:color="000001"/>
+              <w:bottom w:val="single" w:sz="4" w:space="0" w:color="000001"/>
+              <w:insideH w:val="single" w:sz="4" w:space="0" w:color="000001"/>
               <w:right w:val="nil"/>
               <w:insideV w:val="nil"/>
             </w:tcBorders>
-            <w:shd w:fill="auto" w:val="clear"/>
+            <w:shd w:fill="FFFFFF" w:val="clear"/>
             <w:tcMar>
-              <w:left w:w="103" w:type="dxa"/>
+              <w:left w:w="98" w:type="dxa"/>
             </w:tcMar>
           </w:tcPr>
           <w:p>
@@ -1580,18 +1008,18 @@
         </w:tc>
         <w:tc>
           <w:tcPr>
-            <w:tcW w:w="714" w:type="dxa"/>
+            <w:tcW w:w="713" w:type="dxa"/>
             <w:tcBorders>
-              <w:top w:val="single" w:sz="4" w:space="0" w:color="000000"/>
-              <w:left w:val="single" w:sz="4" w:space="0" w:color="000000"/>
-              <w:bottom w:val="single" w:sz="4" w:space="0" w:color="000000"/>
-              <w:insideH w:val="single" w:sz="4" w:space="0" w:color="000000"/>
+              <w:top w:val="single" w:sz="4" w:space="0" w:color="000001"/>
+              <w:left w:val="single" w:sz="4" w:space="0" w:color="000001"/>
+              <w:bottom w:val="single" w:sz="4" w:space="0" w:color="000001"/>
+              <w:insideH w:val="single" w:sz="4" w:space="0" w:color="000001"/>
               <w:right w:val="nil"/>
               <w:insideV w:val="nil"/>
             </w:tcBorders>
-            <w:shd w:fill="auto" w:val="clear"/>
+            <w:shd w:fill="FFFFFF" w:val="clear"/>
             <w:tcMar>
-              <w:left w:w="103" w:type="dxa"/>
+              <w:left w:w="98" w:type="dxa"/>
             </w:tcMar>
           </w:tcPr>
           <w:p>
@@ -1643,18 +1071,18 @@
         </w:tc>
         <w:tc>
           <w:tcPr>
-            <w:tcW w:w="2357" w:type="dxa"/>
+            <w:tcW w:w="2358" w:type="dxa"/>
             <w:tcBorders>
-              <w:top w:val="single" w:sz="4" w:space="0" w:color="000000"/>
-              <w:left w:val="single" w:sz="4" w:space="0" w:color="000000"/>
-              <w:bottom w:val="single" w:sz="4" w:space="0" w:color="000000"/>
-              <w:insideH w:val="single" w:sz="4" w:space="0" w:color="000000"/>
-              <w:right w:val="single" w:sz="4" w:space="0" w:color="000000"/>
-              <w:insideV w:val="single" w:sz="4" w:space="0" w:color="000000"/>
+              <w:top w:val="single" w:sz="4" w:space="0" w:color="000001"/>
+              <w:left w:val="single" w:sz="4" w:space="0" w:color="000001"/>
+              <w:bottom w:val="single" w:sz="4" w:space="0" w:color="000001"/>
+              <w:insideH w:val="single" w:sz="4" w:space="0" w:color="000001"/>
+              <w:right w:val="single" w:sz="4" w:space="0" w:color="000001"/>
+              <w:insideV w:val="single" w:sz="4" w:space="0" w:color="000001"/>
             </w:tcBorders>
-            <w:shd w:fill="auto" w:val="clear"/>
+            <w:shd w:fill="FFFFFF" w:val="clear"/>
             <w:tcMar>
-              <w:left w:w="103" w:type="dxa"/>
+              <w:left w:w="98" w:type="dxa"/>
             </w:tcMar>
           </w:tcPr>
           <w:p>
@@ -1691,16 +1119,16 @@
           <w:tcPr>
             <w:tcW w:w="4050" w:type="dxa"/>
             <w:tcBorders>
-              <w:top w:val="single" w:sz="4" w:space="0" w:color="000000"/>
-              <w:left w:val="single" w:sz="4" w:space="0" w:color="000000"/>
-              <w:bottom w:val="single" w:sz="4" w:space="0" w:color="000000"/>
-              <w:insideH w:val="single" w:sz="4" w:space="0" w:color="000000"/>
+              <w:top w:val="single" w:sz="4" w:space="0" w:color="000001"/>
+              <w:left w:val="single" w:sz="4" w:space="0" w:color="000001"/>
+              <w:bottom w:val="single" w:sz="4" w:space="0" w:color="000001"/>
+              <w:insideH w:val="single" w:sz="4" w:space="0" w:color="000001"/>
               <w:right w:val="nil"/>
               <w:insideV w:val="nil"/>
             </w:tcBorders>
-            <w:shd w:fill="auto" w:val="clear"/>
+            <w:shd w:fill="FFFFFF" w:val="clear"/>
             <w:tcMar>
-              <w:left w:w="103" w:type="dxa"/>
+              <w:left w:w="98" w:type="dxa"/>
             </w:tcMar>
           </w:tcPr>
           <w:p>
@@ -1708,7 +1136,7 @@
               <w:pStyle w:val="ListParagraph"/>
               <w:numPr>
                 <w:ilvl w:val="0"/>
-                <w:numId w:val="3"/>
+                <w:numId w:val="2"/>
               </w:numPr>
               <w:spacing w:lineRule="auto" w:line="240"/>
               <w:jc w:val="both"/>
@@ -1793,16 +1221,16 @@
           <w:tcPr>
             <w:tcW w:w="1141" w:type="dxa"/>
             <w:tcBorders>
-              <w:top w:val="single" w:sz="4" w:space="0" w:color="000000"/>
-              <w:left w:val="single" w:sz="4" w:space="0" w:color="000000"/>
-              <w:bottom w:val="single" w:sz="4" w:space="0" w:color="000000"/>
-              <w:insideH w:val="single" w:sz="4" w:space="0" w:color="000000"/>
+              <w:top w:val="single" w:sz="4" w:space="0" w:color="000001"/>
+              <w:left w:val="single" w:sz="4" w:space="0" w:color="000001"/>
+              <w:bottom w:val="single" w:sz="4" w:space="0" w:color="000001"/>
+              <w:insideH w:val="single" w:sz="4" w:space="0" w:color="000001"/>
               <w:right w:val="nil"/>
               <w:insideV w:val="nil"/>
             </w:tcBorders>
-            <w:shd w:fill="auto" w:val="clear"/>
+            <w:shd w:fill="FFFFFF" w:val="clear"/>
             <w:tcMar>
-              <w:left w:w="103" w:type="dxa"/>
+              <w:left w:w="98" w:type="dxa"/>
             </w:tcMar>
           </w:tcPr>
           <w:p>
@@ -1895,16 +1323,16 @@
           <w:tcPr>
             <w:tcW w:w="738" w:type="dxa"/>
             <w:tcBorders>
-              <w:top w:val="single" w:sz="4" w:space="0" w:color="000000"/>
-              <w:left w:val="single" w:sz="4" w:space="0" w:color="000000"/>
-              <w:bottom w:val="single" w:sz="4" w:space="0" w:color="000000"/>
-              <w:insideH w:val="single" w:sz="4" w:space="0" w:color="000000"/>
+              <w:top w:val="single" w:sz="4" w:space="0" w:color="000001"/>
+              <w:left w:val="single" w:sz="4" w:space="0" w:color="000001"/>
+              <w:bottom w:val="single" w:sz="4" w:space="0" w:color="000001"/>
+              <w:insideH w:val="single" w:sz="4" w:space="0" w:color="000001"/>
               <w:right w:val="nil"/>
               <w:insideV w:val="nil"/>
             </w:tcBorders>
-            <w:shd w:fill="auto" w:val="clear"/>
+            <w:shd w:fill="FFFFFF" w:val="clear"/>
             <w:tcMar>
-              <w:left w:w="103" w:type="dxa"/>
+              <w:left w:w="98" w:type="dxa"/>
             </w:tcMar>
           </w:tcPr>
           <w:p>
@@ -1995,18 +1423,18 @@
         </w:tc>
         <w:tc>
           <w:tcPr>
-            <w:tcW w:w="714" w:type="dxa"/>
+            <w:tcW w:w="713" w:type="dxa"/>
             <w:tcBorders>
-              <w:top w:val="single" w:sz="4" w:space="0" w:color="000000"/>
-              <w:left w:val="single" w:sz="4" w:space="0" w:color="000000"/>
-              <w:bottom w:val="single" w:sz="4" w:space="0" w:color="000000"/>
-              <w:insideH w:val="single" w:sz="4" w:space="0" w:color="000000"/>
+              <w:top w:val="single" w:sz="4" w:space="0" w:color="000001"/>
+              <w:left w:val="single" w:sz="4" w:space="0" w:color="000001"/>
+              <w:bottom w:val="single" w:sz="4" w:space="0" w:color="000001"/>
+              <w:insideH w:val="single" w:sz="4" w:space="0" w:color="000001"/>
               <w:right w:val="nil"/>
               <w:insideV w:val="nil"/>
             </w:tcBorders>
-            <w:shd w:fill="auto" w:val="clear"/>
+            <w:shd w:fill="FFFFFF" w:val="clear"/>
             <w:tcMar>
-              <w:left w:w="103" w:type="dxa"/>
+              <w:left w:w="98" w:type="dxa"/>
             </w:tcMar>
           </w:tcPr>
           <w:p>
@@ -2097,24 +1525,23 @@
         </w:tc>
         <w:tc>
           <w:tcPr>
-            <w:tcW w:w="2357" w:type="dxa"/>
+            <w:tcW w:w="2358" w:type="dxa"/>
             <w:tcBorders>
-              <w:top w:val="single" w:sz="4" w:space="0" w:color="000000"/>
-              <w:left w:val="single" w:sz="4" w:space="0" w:color="000000"/>
-              <w:bottom w:val="single" w:sz="4" w:space="0" w:color="000000"/>
-              <w:insideH w:val="single" w:sz="4" w:space="0" w:color="000000"/>
-              <w:right w:val="single" w:sz="4" w:space="0" w:color="000000"/>
-              <w:insideV w:val="single" w:sz="4" w:space="0" w:color="000000"/>
+              <w:top w:val="single" w:sz="4" w:space="0" w:color="000001"/>
+              <w:left w:val="single" w:sz="4" w:space="0" w:color="000001"/>
+              <w:bottom w:val="single" w:sz="4" w:space="0" w:color="000001"/>
+              <w:insideH w:val="single" w:sz="4" w:space="0" w:color="000001"/>
+              <w:right w:val="single" w:sz="4" w:space="0" w:color="000001"/>
+              <w:insideV w:val="single" w:sz="4" w:space="0" w:color="000001"/>
             </w:tcBorders>
-            <w:shd w:fill="auto" w:val="clear"/>
+            <w:shd w:fill="FFFFFF" w:val="clear"/>
             <w:tcMar>
-              <w:left w:w="103" w:type="dxa"/>
+              <w:left w:w="98" w:type="dxa"/>
             </w:tcMar>
           </w:tcPr>
           <w:p>
             <w:pPr>
               <w:pStyle w:val="ListParagraph"/>
-              <w:snapToGrid w:val="false"/>
               <w:spacing w:lineRule="auto" w:line="240"/>
               <w:ind w:left="0" w:right="0" w:hanging="0"/>
               <w:jc w:val="both"/>
@@ -2164,16 +1591,16 @@
           <w:tcPr>
             <w:tcW w:w="4050" w:type="dxa"/>
             <w:tcBorders>
-              <w:top w:val="single" w:sz="4" w:space="0" w:color="000000"/>
-              <w:left w:val="single" w:sz="4" w:space="0" w:color="000000"/>
-              <w:bottom w:val="single" w:sz="4" w:space="0" w:color="000000"/>
-              <w:insideH w:val="single" w:sz="4" w:space="0" w:color="000000"/>
+              <w:top w:val="single" w:sz="4" w:space="0" w:color="000001"/>
+              <w:left w:val="single" w:sz="4" w:space="0" w:color="000001"/>
+              <w:bottom w:val="single" w:sz="4" w:space="0" w:color="000001"/>
+              <w:insideH w:val="single" w:sz="4" w:space="0" w:color="000001"/>
               <w:right w:val="nil"/>
               <w:insideV w:val="nil"/>
             </w:tcBorders>
-            <w:shd w:fill="auto" w:val="clear"/>
+            <w:shd w:fill="FFFFFF" w:val="clear"/>
             <w:tcMar>
-              <w:left w:w="103" w:type="dxa"/>
+              <w:left w:w="98" w:type="dxa"/>
             </w:tcMar>
           </w:tcPr>
           <w:p>
@@ -2181,7 +1608,7 @@
               <w:pStyle w:val="ListParagraph"/>
               <w:numPr>
                 <w:ilvl w:val="0"/>
-                <w:numId w:val="3"/>
+                <w:numId w:val="2"/>
               </w:numPr>
               <w:spacing w:lineRule="auto" w:line="240"/>
               <w:jc w:val="both"/>
@@ -2217,43 +1644,27 @@
                 <w:sz w:val="22"/>
                 <w:szCs w:val="22"/>
               </w:rPr>
-              <w:t xml:space="preserve">a. </w:t>
-            </w:r>
-            <w:r>
-              <w:rPr>
-                <w:rFonts w:cs="Times New Roman" w:ascii="Arial" w:hAnsi="Arial"/>
-                <w:sz w:val="22"/>
-                <w:szCs w:val="22"/>
-              </w:rPr>
-              <w:t>Analyzing</w:t>
-            </w:r>
-          </w:p>
-          <w:p>
-            <w:pPr>
-              <w:pStyle w:val="ListParagraph"/>
-              <w:spacing w:lineRule="auto" w:line="240"/>
-              <w:jc w:val="both"/>
-              <w:rPr>
-                <w:rFonts w:cs="Times New Roman" w:ascii="Arial" w:hAnsi="Arial"/>
-                <w:sz w:val="22"/>
-                <w:szCs w:val="22"/>
-              </w:rPr>
-            </w:pPr>
-            <w:r>
-              <w:rPr>
-                <w:rFonts w:cs="Times New Roman" w:ascii="Arial" w:hAnsi="Arial"/>
-                <w:sz w:val="22"/>
-                <w:szCs w:val="22"/>
-              </w:rPr>
-              <w:t xml:space="preserve">b. </w:t>
-            </w:r>
-            <w:r>
-              <w:rPr>
-                <w:rFonts w:cs="Times New Roman" w:ascii="Arial" w:hAnsi="Arial"/>
-                <w:sz w:val="22"/>
-                <w:szCs w:val="22"/>
-              </w:rPr>
-              <w:t>Team Peer Review</w:t>
+              <w:t>a. Analyzing</w:t>
+            </w:r>
+          </w:p>
+          <w:p>
+            <w:pPr>
+              <w:pStyle w:val="ListParagraph"/>
+              <w:spacing w:lineRule="auto" w:line="240"/>
+              <w:jc w:val="both"/>
+              <w:rPr>
+                <w:rFonts w:cs="Times New Roman" w:ascii="Arial" w:hAnsi="Arial"/>
+                <w:sz w:val="22"/>
+                <w:szCs w:val="22"/>
+              </w:rPr>
+            </w:pPr>
+            <w:r>
+              <w:rPr>
+                <w:rFonts w:cs="Times New Roman" w:ascii="Arial" w:hAnsi="Arial"/>
+                <w:sz w:val="22"/>
+                <w:szCs w:val="22"/>
+              </w:rPr>
+              <w:t>b. Team Peer Review</w:t>
             </w:r>
           </w:p>
           <w:p>
@@ -2274,15 +1685,7 @@
                 <w:sz w:val="22"/>
                 <w:szCs w:val="22"/>
               </w:rPr>
-              <w:t xml:space="preserve">c. </w:t>
-            </w:r>
-            <w:r>
-              <w:rPr>
-                <w:rFonts w:cs="Times New Roman" w:ascii="Arial" w:hAnsi="Arial"/>
-                <w:sz w:val="22"/>
-                <w:szCs w:val="22"/>
-              </w:rPr>
-              <w:t>Revise document</w:t>
+              <w:t>c. Revise document</w:t>
             </w:r>
           </w:p>
         </w:tc>
@@ -2290,16 +1693,16 @@
           <w:tcPr>
             <w:tcW w:w="1141" w:type="dxa"/>
             <w:tcBorders>
-              <w:top w:val="single" w:sz="4" w:space="0" w:color="000000"/>
-              <w:left w:val="single" w:sz="4" w:space="0" w:color="000000"/>
-              <w:bottom w:val="single" w:sz="4" w:space="0" w:color="000000"/>
-              <w:insideH w:val="single" w:sz="4" w:space="0" w:color="000000"/>
+              <w:top w:val="single" w:sz="4" w:space="0" w:color="000001"/>
+              <w:left w:val="single" w:sz="4" w:space="0" w:color="000001"/>
+              <w:bottom w:val="single" w:sz="4" w:space="0" w:color="000001"/>
+              <w:insideH w:val="single" w:sz="4" w:space="0" w:color="000001"/>
               <w:right w:val="nil"/>
               <w:insideV w:val="nil"/>
             </w:tcBorders>
-            <w:shd w:fill="auto" w:val="clear"/>
+            <w:shd w:fill="FFFFFF" w:val="clear"/>
             <w:tcMar>
-              <w:left w:w="103" w:type="dxa"/>
+              <w:left w:w="98" w:type="dxa"/>
             </w:tcMar>
           </w:tcPr>
           <w:p>
@@ -2392,16 +1795,16 @@
           <w:tcPr>
             <w:tcW w:w="738" w:type="dxa"/>
             <w:tcBorders>
-              <w:top w:val="single" w:sz="4" w:space="0" w:color="000000"/>
-              <w:left w:val="single" w:sz="4" w:space="0" w:color="000000"/>
-              <w:bottom w:val="single" w:sz="4" w:space="0" w:color="000000"/>
-              <w:insideH w:val="single" w:sz="4" w:space="0" w:color="000000"/>
+              <w:top w:val="single" w:sz="4" w:space="0" w:color="000001"/>
+              <w:left w:val="single" w:sz="4" w:space="0" w:color="000001"/>
+              <w:bottom w:val="single" w:sz="4" w:space="0" w:color="000001"/>
+              <w:insideH w:val="single" w:sz="4" w:space="0" w:color="000001"/>
               <w:right w:val="nil"/>
               <w:insideV w:val="nil"/>
             </w:tcBorders>
-            <w:shd w:fill="auto" w:val="clear"/>
+            <w:shd w:fill="FFFFFF" w:val="clear"/>
             <w:tcMar>
-              <w:left w:w="103" w:type="dxa"/>
+              <w:left w:w="98" w:type="dxa"/>
             </w:tcMar>
           </w:tcPr>
           <w:p>
@@ -2422,15 +1825,7 @@
                 <w:sz w:val="22"/>
                 <w:szCs w:val="22"/>
               </w:rPr>
-              <w:t>3/3</w:t>
-            </w:r>
-            <w:r>
-              <w:rPr>
-                <w:rFonts w:cs="Times New Roman" w:ascii="Arial" w:hAnsi="Arial"/>
-                <w:sz w:val="22"/>
-                <w:szCs w:val="22"/>
-              </w:rPr>
-              <w:t>1</w:t>
+              <w:t>3/31</w:t>
             </w:r>
           </w:p>
           <w:p>
@@ -2500,18 +1895,18 @@
         </w:tc>
         <w:tc>
           <w:tcPr>
-            <w:tcW w:w="714" w:type="dxa"/>
+            <w:tcW w:w="713" w:type="dxa"/>
             <w:tcBorders>
-              <w:top w:val="single" w:sz="4" w:space="0" w:color="000000"/>
-              <w:left w:val="single" w:sz="4" w:space="0" w:color="000000"/>
-              <w:bottom w:val="single" w:sz="4" w:space="0" w:color="000000"/>
-              <w:insideH w:val="single" w:sz="4" w:space="0" w:color="000000"/>
+              <w:top w:val="single" w:sz="4" w:space="0" w:color="000001"/>
+              <w:left w:val="single" w:sz="4" w:space="0" w:color="000001"/>
+              <w:bottom w:val="single" w:sz="4" w:space="0" w:color="000001"/>
+              <w:insideH w:val="single" w:sz="4" w:space="0" w:color="000001"/>
               <w:right w:val="nil"/>
               <w:insideV w:val="nil"/>
             </w:tcBorders>
-            <w:shd w:fill="auto" w:val="clear"/>
+            <w:shd w:fill="FFFFFF" w:val="clear"/>
             <w:tcMar>
-              <w:left w:w="103" w:type="dxa"/>
+              <w:left w:w="98" w:type="dxa"/>
             </w:tcMar>
           </w:tcPr>
           <w:p>
@@ -2532,15 +1927,7 @@
                 <w:sz w:val="22"/>
                 <w:szCs w:val="22"/>
               </w:rPr>
-              <w:t>4/0</w:t>
-            </w:r>
-            <w:r>
-              <w:rPr>
-                <w:rFonts w:cs="Times New Roman" w:ascii="Arial" w:hAnsi="Arial"/>
-                <w:sz w:val="22"/>
-                <w:szCs w:val="22"/>
-              </w:rPr>
-              <w:t>6</w:t>
+              <w:t>4/06</w:t>
             </w:r>
           </w:p>
           <w:p>
@@ -2610,24 +1997,23 @@
         </w:tc>
         <w:tc>
           <w:tcPr>
-            <w:tcW w:w="2357" w:type="dxa"/>
+            <w:tcW w:w="2358" w:type="dxa"/>
             <w:tcBorders>
-              <w:top w:val="single" w:sz="4" w:space="0" w:color="000000"/>
-              <w:left w:val="single" w:sz="4" w:space="0" w:color="000000"/>
-              <w:bottom w:val="single" w:sz="4" w:space="0" w:color="000000"/>
-              <w:insideH w:val="single" w:sz="4" w:space="0" w:color="000000"/>
-              <w:right w:val="single" w:sz="4" w:space="0" w:color="000000"/>
-              <w:insideV w:val="single" w:sz="4" w:space="0" w:color="000000"/>
+              <w:top w:val="single" w:sz="4" w:space="0" w:color="000001"/>
+              <w:left w:val="single" w:sz="4" w:space="0" w:color="000001"/>
+              <w:bottom w:val="single" w:sz="4" w:space="0" w:color="000001"/>
+              <w:insideH w:val="single" w:sz="4" w:space="0" w:color="000001"/>
+              <w:right w:val="single" w:sz="4" w:space="0" w:color="000001"/>
+              <w:insideV w:val="single" w:sz="4" w:space="0" w:color="000001"/>
             </w:tcBorders>
-            <w:shd w:fill="auto" w:val="clear"/>
+            <w:shd w:fill="FFFFFF" w:val="clear"/>
             <w:tcMar>
-              <w:left w:w="103" w:type="dxa"/>
+              <w:left w:w="98" w:type="dxa"/>
             </w:tcMar>
           </w:tcPr>
           <w:p>
             <w:pPr>
               <w:pStyle w:val="ListParagraph"/>
-              <w:snapToGrid w:val="false"/>
               <w:spacing w:lineRule="auto" w:line="240"/>
               <w:ind w:left="0" w:right="0" w:hanging="0"/>
               <w:jc w:val="both"/>
@@ -2677,16 +2063,16 @@
           <w:tcPr>
             <w:tcW w:w="4050" w:type="dxa"/>
             <w:tcBorders>
-              <w:top w:val="single" w:sz="4" w:space="0" w:color="000000"/>
-              <w:left w:val="single" w:sz="4" w:space="0" w:color="000000"/>
-              <w:bottom w:val="single" w:sz="4" w:space="0" w:color="000000"/>
-              <w:insideH w:val="single" w:sz="4" w:space="0" w:color="000000"/>
+              <w:top w:val="single" w:sz="4" w:space="0" w:color="000001"/>
+              <w:left w:val="single" w:sz="4" w:space="0" w:color="000001"/>
+              <w:bottom w:val="single" w:sz="4" w:space="0" w:color="000001"/>
+              <w:insideH w:val="single" w:sz="4" w:space="0" w:color="000001"/>
               <w:right w:val="nil"/>
               <w:insideV w:val="nil"/>
             </w:tcBorders>
-            <w:shd w:fill="auto" w:val="clear"/>
+            <w:shd w:fill="FFFFFF" w:val="clear"/>
             <w:tcMar>
-              <w:left w:w="103" w:type="dxa"/>
+              <w:left w:w="98" w:type="dxa"/>
             </w:tcMar>
           </w:tcPr>
           <w:p>
@@ -2694,7 +2080,7 @@
               <w:pStyle w:val="ListParagraph"/>
               <w:numPr>
                 <w:ilvl w:val="0"/>
-                <w:numId w:val="3"/>
+                <w:numId w:val="2"/>
               </w:numPr>
               <w:spacing w:lineRule="auto" w:line="240"/>
               <w:jc w:val="both"/>
@@ -2730,43 +2116,27 @@
                 <w:sz w:val="22"/>
                 <w:szCs w:val="22"/>
               </w:rPr>
-              <w:t xml:space="preserve">a. </w:t>
-            </w:r>
-            <w:r>
-              <w:rPr>
-                <w:rFonts w:cs="Times New Roman" w:ascii="Arial" w:hAnsi="Arial"/>
-                <w:sz w:val="22"/>
-                <w:szCs w:val="22"/>
-              </w:rPr>
-              <w:t>Designing</w:t>
-            </w:r>
-          </w:p>
-          <w:p>
-            <w:pPr>
-              <w:pStyle w:val="ListParagraph"/>
-              <w:spacing w:lineRule="auto" w:line="240"/>
-              <w:jc w:val="both"/>
-              <w:rPr>
-                <w:rFonts w:cs="Times New Roman" w:ascii="Arial" w:hAnsi="Arial"/>
-                <w:sz w:val="22"/>
-                <w:szCs w:val="22"/>
-              </w:rPr>
-            </w:pPr>
-            <w:r>
-              <w:rPr>
-                <w:rFonts w:cs="Times New Roman" w:ascii="Arial" w:hAnsi="Arial"/>
-                <w:sz w:val="22"/>
-                <w:szCs w:val="22"/>
-              </w:rPr>
-              <w:t xml:space="preserve">b. </w:t>
-            </w:r>
-            <w:r>
-              <w:rPr>
-                <w:rFonts w:cs="Times New Roman" w:ascii="Arial" w:hAnsi="Arial"/>
-                <w:sz w:val="22"/>
-                <w:szCs w:val="22"/>
-              </w:rPr>
-              <w:t>Team Peer Review</w:t>
+              <w:t>a. Designing</w:t>
+            </w:r>
+          </w:p>
+          <w:p>
+            <w:pPr>
+              <w:pStyle w:val="ListParagraph"/>
+              <w:spacing w:lineRule="auto" w:line="240"/>
+              <w:jc w:val="both"/>
+              <w:rPr>
+                <w:rFonts w:cs="Times New Roman" w:ascii="Arial" w:hAnsi="Arial"/>
+                <w:sz w:val="22"/>
+                <w:szCs w:val="22"/>
+              </w:rPr>
+            </w:pPr>
+            <w:r>
+              <w:rPr>
+                <w:rFonts w:cs="Times New Roman" w:ascii="Arial" w:hAnsi="Arial"/>
+                <w:sz w:val="22"/>
+                <w:szCs w:val="22"/>
+              </w:rPr>
+              <w:t>b. Team Peer Review</w:t>
             </w:r>
           </w:p>
           <w:p>
@@ -2787,15 +2157,7 @@
                 <w:sz w:val="22"/>
                 <w:szCs w:val="22"/>
               </w:rPr>
-              <w:t xml:space="preserve">c. </w:t>
-            </w:r>
-            <w:r>
-              <w:rPr>
-                <w:rFonts w:cs="Times New Roman" w:ascii="Arial" w:hAnsi="Arial"/>
-                <w:sz w:val="22"/>
-                <w:szCs w:val="22"/>
-              </w:rPr>
-              <w:t>Revise document</w:t>
+              <w:t>c. Revise document</w:t>
             </w:r>
           </w:p>
         </w:tc>
@@ -2803,16 +2165,16 @@
           <w:tcPr>
             <w:tcW w:w="1141" w:type="dxa"/>
             <w:tcBorders>
-              <w:top w:val="single" w:sz="4" w:space="0" w:color="000000"/>
-              <w:left w:val="single" w:sz="4" w:space="0" w:color="000000"/>
-              <w:bottom w:val="single" w:sz="4" w:space="0" w:color="000000"/>
-              <w:insideH w:val="single" w:sz="4" w:space="0" w:color="000000"/>
+              <w:top w:val="single" w:sz="4" w:space="0" w:color="000001"/>
+              <w:left w:val="single" w:sz="4" w:space="0" w:color="000001"/>
+              <w:bottom w:val="single" w:sz="4" w:space="0" w:color="000001"/>
+              <w:insideH w:val="single" w:sz="4" w:space="0" w:color="000001"/>
               <w:right w:val="nil"/>
               <w:insideV w:val="nil"/>
             </w:tcBorders>
-            <w:shd w:fill="auto" w:val="clear"/>
+            <w:shd w:fill="FFFFFF" w:val="clear"/>
             <w:tcMar>
-              <w:left w:w="103" w:type="dxa"/>
+              <w:left w:w="98" w:type="dxa"/>
             </w:tcMar>
           </w:tcPr>
           <w:p>
@@ -2905,16 +2267,16 @@
           <w:tcPr>
             <w:tcW w:w="738" w:type="dxa"/>
             <w:tcBorders>
-              <w:top w:val="single" w:sz="4" w:space="0" w:color="000000"/>
-              <w:left w:val="single" w:sz="4" w:space="0" w:color="000000"/>
-              <w:bottom w:val="single" w:sz="4" w:space="0" w:color="000000"/>
-              <w:insideH w:val="single" w:sz="4" w:space="0" w:color="000000"/>
+              <w:top w:val="single" w:sz="4" w:space="0" w:color="000001"/>
+              <w:left w:val="single" w:sz="4" w:space="0" w:color="000001"/>
+              <w:bottom w:val="single" w:sz="4" w:space="0" w:color="000001"/>
+              <w:insideH w:val="single" w:sz="4" w:space="0" w:color="000001"/>
               <w:right w:val="nil"/>
               <w:insideV w:val="nil"/>
             </w:tcBorders>
-            <w:shd w:fill="auto" w:val="clear"/>
+            <w:shd w:fill="FFFFFF" w:val="clear"/>
             <w:tcMar>
-              <w:left w:w="103" w:type="dxa"/>
+              <w:left w:w="98" w:type="dxa"/>
             </w:tcMar>
           </w:tcPr>
           <w:p>
@@ -2935,44 +2297,28 @@
                 <w:sz w:val="22"/>
                 <w:szCs w:val="22"/>
               </w:rPr>
-              <w:t>4/0</w:t>
-            </w:r>
-            <w:r>
-              <w:rPr>
-                <w:rFonts w:cs="Times New Roman" w:ascii="Arial" w:hAnsi="Arial"/>
-                <w:sz w:val="22"/>
-                <w:szCs w:val="22"/>
-              </w:rPr>
-              <w:t>7</w:t>
-            </w:r>
-          </w:p>
-          <w:p>
-            <w:pPr>
-              <w:pStyle w:val="ListParagraph"/>
-              <w:spacing w:lineRule="auto" w:line="240"/>
-              <w:ind w:left="0" w:right="0" w:hanging="0"/>
-              <w:jc w:val="both"/>
-              <w:rPr>
-                <w:rFonts w:cs="Times New Roman" w:ascii="Arial" w:hAnsi="Arial"/>
-                <w:sz w:val="22"/>
-                <w:szCs w:val="22"/>
-              </w:rPr>
-            </w:pPr>
-            <w:r>
-              <w:rPr>
-                <w:rFonts w:cs="Times New Roman" w:ascii="Arial" w:hAnsi="Arial"/>
-                <w:sz w:val="22"/>
-                <w:szCs w:val="22"/>
-              </w:rPr>
-              <w:t>4/0</w:t>
-            </w:r>
-            <w:r>
-              <w:rPr>
-                <w:rFonts w:cs="Times New Roman" w:ascii="Arial" w:hAnsi="Arial"/>
-                <w:sz w:val="22"/>
-                <w:szCs w:val="22"/>
-              </w:rPr>
-              <w:t>7</w:t>
+              <w:t>4/07</w:t>
+            </w:r>
+          </w:p>
+          <w:p>
+            <w:pPr>
+              <w:pStyle w:val="ListParagraph"/>
+              <w:spacing w:lineRule="auto" w:line="240"/>
+              <w:ind w:left="0" w:right="0" w:hanging="0"/>
+              <w:jc w:val="both"/>
+              <w:rPr>
+                <w:rFonts w:cs="Times New Roman" w:ascii="Arial" w:hAnsi="Arial"/>
+                <w:sz w:val="22"/>
+                <w:szCs w:val="22"/>
+              </w:rPr>
+            </w:pPr>
+            <w:r>
+              <w:rPr>
+                <w:rFonts w:cs="Times New Roman" w:ascii="Arial" w:hAnsi="Arial"/>
+                <w:sz w:val="22"/>
+                <w:szCs w:val="22"/>
+              </w:rPr>
+              <w:t>4/07</w:t>
             </w:r>
           </w:p>
           <w:p>
@@ -3021,18 +2367,18 @@
         </w:tc>
         <w:tc>
           <w:tcPr>
-            <w:tcW w:w="714" w:type="dxa"/>
+            <w:tcW w:w="713" w:type="dxa"/>
             <w:tcBorders>
-              <w:top w:val="single" w:sz="4" w:space="0" w:color="000000"/>
-              <w:left w:val="single" w:sz="4" w:space="0" w:color="000000"/>
-              <w:bottom w:val="single" w:sz="4" w:space="0" w:color="000000"/>
-              <w:insideH w:val="single" w:sz="4" w:space="0" w:color="000000"/>
+              <w:top w:val="single" w:sz="4" w:space="0" w:color="000001"/>
+              <w:left w:val="single" w:sz="4" w:space="0" w:color="000001"/>
+              <w:bottom w:val="single" w:sz="4" w:space="0" w:color="000001"/>
+              <w:insideH w:val="single" w:sz="4" w:space="0" w:color="000001"/>
               <w:right w:val="nil"/>
               <w:insideV w:val="nil"/>
             </w:tcBorders>
-            <w:shd w:fill="auto" w:val="clear"/>
+            <w:shd w:fill="FFFFFF" w:val="clear"/>
             <w:tcMar>
-              <w:left w:w="103" w:type="dxa"/>
+              <w:left w:w="98" w:type="dxa"/>
             </w:tcMar>
           </w:tcPr>
           <w:p>
@@ -3123,24 +2469,23 @@
         </w:tc>
         <w:tc>
           <w:tcPr>
-            <w:tcW w:w="2357" w:type="dxa"/>
+            <w:tcW w:w="2358" w:type="dxa"/>
             <w:tcBorders>
-              <w:top w:val="single" w:sz="4" w:space="0" w:color="000000"/>
-              <w:left w:val="single" w:sz="4" w:space="0" w:color="000000"/>
-              <w:bottom w:val="single" w:sz="4" w:space="0" w:color="000000"/>
-              <w:insideH w:val="single" w:sz="4" w:space="0" w:color="000000"/>
-              <w:right w:val="single" w:sz="4" w:space="0" w:color="000000"/>
-              <w:insideV w:val="single" w:sz="4" w:space="0" w:color="000000"/>
+              <w:top w:val="single" w:sz="4" w:space="0" w:color="000001"/>
+              <w:left w:val="single" w:sz="4" w:space="0" w:color="000001"/>
+              <w:bottom w:val="single" w:sz="4" w:space="0" w:color="000001"/>
+              <w:insideH w:val="single" w:sz="4" w:space="0" w:color="000001"/>
+              <w:right w:val="single" w:sz="4" w:space="0" w:color="000001"/>
+              <w:insideV w:val="single" w:sz="4" w:space="0" w:color="000001"/>
             </w:tcBorders>
-            <w:shd w:fill="auto" w:val="clear"/>
+            <w:shd w:fill="FFFFFF" w:val="clear"/>
             <w:tcMar>
-              <w:left w:w="103" w:type="dxa"/>
+              <w:left w:w="98" w:type="dxa"/>
             </w:tcMar>
           </w:tcPr>
           <w:p>
             <w:pPr>
               <w:pStyle w:val="ListParagraph"/>
-              <w:snapToGrid w:val="false"/>
               <w:spacing w:lineRule="auto" w:line="240"/>
               <w:ind w:left="0" w:right="0" w:hanging="0"/>
               <w:jc w:val="both"/>
@@ -3190,16 +2535,16 @@
           <w:tcPr>
             <w:tcW w:w="4050" w:type="dxa"/>
             <w:tcBorders>
-              <w:top w:val="single" w:sz="4" w:space="0" w:color="000000"/>
-              <w:left w:val="single" w:sz="4" w:space="0" w:color="000000"/>
-              <w:bottom w:val="single" w:sz="4" w:space="0" w:color="000000"/>
-              <w:insideH w:val="single" w:sz="4" w:space="0" w:color="000000"/>
+              <w:top w:val="single" w:sz="4" w:space="0" w:color="000001"/>
+              <w:left w:val="single" w:sz="4" w:space="0" w:color="000001"/>
+              <w:bottom w:val="single" w:sz="4" w:space="0" w:color="000001"/>
+              <w:insideH w:val="single" w:sz="4" w:space="0" w:color="000001"/>
               <w:right w:val="nil"/>
               <w:insideV w:val="nil"/>
             </w:tcBorders>
-            <w:shd w:fill="auto" w:val="clear"/>
+            <w:shd w:fill="FFFFFF" w:val="clear"/>
             <w:tcMar>
-              <w:left w:w="103" w:type="dxa"/>
+              <w:left w:w="98" w:type="dxa"/>
             </w:tcMar>
           </w:tcPr>
           <w:p>
@@ -3207,7 +2552,7 @@
               <w:pStyle w:val="ListParagraph"/>
               <w:numPr>
                 <w:ilvl w:val="0"/>
-                <w:numId w:val="3"/>
+                <w:numId w:val="2"/>
               </w:numPr>
               <w:spacing w:lineRule="auto" w:line="240"/>
               <w:jc w:val="both"/>
@@ -3243,43 +2588,27 @@
                 <w:sz w:val="22"/>
                 <w:szCs w:val="22"/>
               </w:rPr>
-              <w:t xml:space="preserve">a. </w:t>
-            </w:r>
-            <w:r>
-              <w:rPr>
-                <w:rFonts w:cs="Times New Roman" w:ascii="Arial" w:hAnsi="Arial"/>
-                <w:sz w:val="22"/>
-                <w:szCs w:val="22"/>
-              </w:rPr>
-              <w:t>Construct Testing</w:t>
-            </w:r>
-          </w:p>
-          <w:p>
-            <w:pPr>
-              <w:pStyle w:val="ListParagraph"/>
-              <w:spacing w:lineRule="auto" w:line="240"/>
-              <w:jc w:val="both"/>
-              <w:rPr>
-                <w:rFonts w:cs="Times New Roman" w:ascii="Arial" w:hAnsi="Arial"/>
-                <w:sz w:val="22"/>
-                <w:szCs w:val="22"/>
-              </w:rPr>
-            </w:pPr>
-            <w:r>
-              <w:rPr>
-                <w:rFonts w:cs="Times New Roman" w:ascii="Arial" w:hAnsi="Arial"/>
-                <w:sz w:val="22"/>
-                <w:szCs w:val="22"/>
-              </w:rPr>
-              <w:t xml:space="preserve">b. </w:t>
-            </w:r>
-            <w:r>
-              <w:rPr>
-                <w:rFonts w:cs="Times New Roman" w:ascii="Arial" w:hAnsi="Arial"/>
-                <w:sz w:val="22"/>
-                <w:szCs w:val="22"/>
-              </w:rPr>
-              <w:t>Team Peer Review</w:t>
+              <w:t>a. Construct Testing</w:t>
+            </w:r>
+          </w:p>
+          <w:p>
+            <w:pPr>
+              <w:pStyle w:val="ListParagraph"/>
+              <w:spacing w:lineRule="auto" w:line="240"/>
+              <w:jc w:val="both"/>
+              <w:rPr>
+                <w:rFonts w:cs="Times New Roman" w:ascii="Arial" w:hAnsi="Arial"/>
+                <w:sz w:val="22"/>
+                <w:szCs w:val="22"/>
+              </w:rPr>
+            </w:pPr>
+            <w:r>
+              <w:rPr>
+                <w:rFonts w:cs="Times New Roman" w:ascii="Arial" w:hAnsi="Arial"/>
+                <w:sz w:val="22"/>
+                <w:szCs w:val="22"/>
+              </w:rPr>
+              <w:t>b. Team Peer Review</w:t>
             </w:r>
           </w:p>
           <w:p>
@@ -3300,15 +2629,7 @@
                 <w:sz w:val="22"/>
                 <w:szCs w:val="22"/>
               </w:rPr>
-              <w:t xml:space="preserve">c. </w:t>
-            </w:r>
-            <w:r>
-              <w:rPr>
-                <w:rFonts w:cs="Times New Roman" w:ascii="Arial" w:hAnsi="Arial"/>
-                <w:sz w:val="22"/>
-                <w:szCs w:val="22"/>
-              </w:rPr>
-              <w:t>Revise document</w:t>
+              <w:t>c. Revise document</w:t>
             </w:r>
           </w:p>
         </w:tc>
@@ -3316,16 +2637,16 @@
           <w:tcPr>
             <w:tcW w:w="1141" w:type="dxa"/>
             <w:tcBorders>
-              <w:top w:val="single" w:sz="4" w:space="0" w:color="000000"/>
-              <w:left w:val="single" w:sz="4" w:space="0" w:color="000000"/>
-              <w:bottom w:val="single" w:sz="4" w:space="0" w:color="000000"/>
-              <w:insideH w:val="single" w:sz="4" w:space="0" w:color="000000"/>
+              <w:top w:val="single" w:sz="4" w:space="0" w:color="000001"/>
+              <w:left w:val="single" w:sz="4" w:space="0" w:color="000001"/>
+              <w:bottom w:val="single" w:sz="4" w:space="0" w:color="000001"/>
+              <w:insideH w:val="single" w:sz="4" w:space="0" w:color="000001"/>
               <w:right w:val="nil"/>
               <w:insideV w:val="nil"/>
             </w:tcBorders>
-            <w:shd w:fill="auto" w:val="clear"/>
+            <w:shd w:fill="FFFFFF" w:val="clear"/>
             <w:tcMar>
-              <w:left w:w="103" w:type="dxa"/>
+              <w:left w:w="98" w:type="dxa"/>
             </w:tcMar>
           </w:tcPr>
           <w:p>
@@ -3418,16 +2739,16 @@
           <w:tcPr>
             <w:tcW w:w="738" w:type="dxa"/>
             <w:tcBorders>
-              <w:top w:val="single" w:sz="4" w:space="0" w:color="000000"/>
-              <w:left w:val="single" w:sz="4" w:space="0" w:color="000000"/>
-              <w:bottom w:val="single" w:sz="4" w:space="0" w:color="000000"/>
-              <w:insideH w:val="single" w:sz="4" w:space="0" w:color="000000"/>
+              <w:top w:val="single" w:sz="4" w:space="0" w:color="000001"/>
+              <w:left w:val="single" w:sz="4" w:space="0" w:color="000001"/>
+              <w:bottom w:val="single" w:sz="4" w:space="0" w:color="000001"/>
+              <w:insideH w:val="single" w:sz="4" w:space="0" w:color="000001"/>
               <w:right w:val="nil"/>
               <w:insideV w:val="nil"/>
             </w:tcBorders>
-            <w:shd w:fill="auto" w:val="clear"/>
+            <w:shd w:fill="FFFFFF" w:val="clear"/>
             <w:tcMar>
-              <w:left w:w="103" w:type="dxa"/>
+              <w:left w:w="98" w:type="dxa"/>
             </w:tcMar>
           </w:tcPr>
           <w:p>
@@ -3448,44 +2769,28 @@
                 <w:sz w:val="22"/>
                 <w:szCs w:val="22"/>
               </w:rPr>
-              <w:t>4/1</w:t>
-            </w:r>
-            <w:r>
-              <w:rPr>
-                <w:rFonts w:cs="Times New Roman" w:ascii="Arial" w:hAnsi="Arial"/>
-                <w:sz w:val="22"/>
-                <w:szCs w:val="22"/>
-              </w:rPr>
-              <w:t>4</w:t>
-            </w:r>
-          </w:p>
-          <w:p>
-            <w:pPr>
-              <w:pStyle w:val="ListParagraph"/>
-              <w:spacing w:lineRule="auto" w:line="240"/>
-              <w:ind w:left="0" w:right="0" w:hanging="0"/>
-              <w:jc w:val="both"/>
-              <w:rPr>
-                <w:rFonts w:cs="Times New Roman" w:ascii="Arial" w:hAnsi="Arial"/>
-                <w:sz w:val="22"/>
-                <w:szCs w:val="22"/>
-              </w:rPr>
-            </w:pPr>
-            <w:r>
-              <w:rPr>
-                <w:rFonts w:cs="Times New Roman" w:ascii="Arial" w:hAnsi="Arial"/>
-                <w:sz w:val="22"/>
-                <w:szCs w:val="22"/>
-              </w:rPr>
-              <w:t>4/1</w:t>
-            </w:r>
-            <w:r>
-              <w:rPr>
-                <w:rFonts w:cs="Times New Roman" w:ascii="Arial" w:hAnsi="Arial"/>
-                <w:sz w:val="22"/>
-                <w:szCs w:val="22"/>
-              </w:rPr>
-              <w:t>4</w:t>
+              <w:t>4/14</w:t>
+            </w:r>
+          </w:p>
+          <w:p>
+            <w:pPr>
+              <w:pStyle w:val="ListParagraph"/>
+              <w:spacing w:lineRule="auto" w:line="240"/>
+              <w:ind w:left="0" w:right="0" w:hanging="0"/>
+              <w:jc w:val="both"/>
+              <w:rPr>
+                <w:rFonts w:cs="Times New Roman" w:ascii="Arial" w:hAnsi="Arial"/>
+                <w:sz w:val="22"/>
+                <w:szCs w:val="22"/>
+              </w:rPr>
+            </w:pPr>
+            <w:r>
+              <w:rPr>
+                <w:rFonts w:cs="Times New Roman" w:ascii="Arial" w:hAnsi="Arial"/>
+                <w:sz w:val="22"/>
+                <w:szCs w:val="22"/>
+              </w:rPr>
+              <w:t>4/14</w:t>
             </w:r>
           </w:p>
           <w:p>
@@ -3534,18 +2839,18 @@
         </w:tc>
         <w:tc>
           <w:tcPr>
-            <w:tcW w:w="714" w:type="dxa"/>
+            <w:tcW w:w="713" w:type="dxa"/>
             <w:tcBorders>
-              <w:top w:val="single" w:sz="4" w:space="0" w:color="000000"/>
-              <w:left w:val="single" w:sz="4" w:space="0" w:color="000000"/>
-              <w:bottom w:val="single" w:sz="4" w:space="0" w:color="000000"/>
-              <w:insideH w:val="single" w:sz="4" w:space="0" w:color="000000"/>
+              <w:top w:val="single" w:sz="4" w:space="0" w:color="000001"/>
+              <w:left w:val="single" w:sz="4" w:space="0" w:color="000001"/>
+              <w:bottom w:val="single" w:sz="4" w:space="0" w:color="000001"/>
+              <w:insideH w:val="single" w:sz="4" w:space="0" w:color="000001"/>
               <w:right w:val="nil"/>
               <w:insideV w:val="nil"/>
             </w:tcBorders>
-            <w:shd w:fill="auto" w:val="clear"/>
+            <w:shd w:fill="FFFFFF" w:val="clear"/>
             <w:tcMar>
-              <w:left w:w="103" w:type="dxa"/>
+              <w:left w:w="98" w:type="dxa"/>
             </w:tcMar>
           </w:tcPr>
           <w:p>
@@ -3636,24 +2941,23 @@
         </w:tc>
         <w:tc>
           <w:tcPr>
-            <w:tcW w:w="2357" w:type="dxa"/>
+            <w:tcW w:w="2358" w:type="dxa"/>
             <w:tcBorders>
-              <w:top w:val="single" w:sz="4" w:space="0" w:color="000000"/>
-              <w:left w:val="single" w:sz="4" w:space="0" w:color="000000"/>
-              <w:bottom w:val="single" w:sz="4" w:space="0" w:color="000000"/>
-              <w:insideH w:val="single" w:sz="4" w:space="0" w:color="000000"/>
-              <w:right w:val="single" w:sz="4" w:space="0" w:color="000000"/>
-              <w:insideV w:val="single" w:sz="4" w:space="0" w:color="000000"/>
+              <w:top w:val="single" w:sz="4" w:space="0" w:color="000001"/>
+              <w:left w:val="single" w:sz="4" w:space="0" w:color="000001"/>
+              <w:bottom w:val="single" w:sz="4" w:space="0" w:color="000001"/>
+              <w:insideH w:val="single" w:sz="4" w:space="0" w:color="000001"/>
+              <w:right w:val="single" w:sz="4" w:space="0" w:color="000001"/>
+              <w:insideV w:val="single" w:sz="4" w:space="0" w:color="000001"/>
             </w:tcBorders>
-            <w:shd w:fill="auto" w:val="clear"/>
+            <w:shd w:fill="FFFFFF" w:val="clear"/>
             <w:tcMar>
-              <w:left w:w="103" w:type="dxa"/>
+              <w:left w:w="98" w:type="dxa"/>
             </w:tcMar>
           </w:tcPr>
           <w:p>
             <w:pPr>
               <w:pStyle w:val="ListParagraph"/>
-              <w:snapToGrid w:val="false"/>
               <w:spacing w:lineRule="auto" w:line="240"/>
               <w:ind w:left="0" w:right="0" w:hanging="0"/>
               <w:jc w:val="both"/>
@@ -3703,16 +3007,16 @@
           <w:tcPr>
             <w:tcW w:w="4050" w:type="dxa"/>
             <w:tcBorders>
-              <w:top w:val="single" w:sz="4" w:space="0" w:color="000000"/>
-              <w:left w:val="single" w:sz="4" w:space="0" w:color="000000"/>
-              <w:bottom w:val="single" w:sz="4" w:space="0" w:color="000000"/>
-              <w:insideH w:val="single" w:sz="4" w:space="0" w:color="000000"/>
+              <w:top w:val="single" w:sz="4" w:space="0" w:color="000001"/>
+              <w:left w:val="single" w:sz="4" w:space="0" w:color="000001"/>
+              <w:bottom w:val="single" w:sz="4" w:space="0" w:color="000001"/>
+              <w:insideH w:val="single" w:sz="4" w:space="0" w:color="000001"/>
               <w:right w:val="nil"/>
               <w:insideV w:val="nil"/>
             </w:tcBorders>
-            <w:shd w:fill="auto" w:val="clear"/>
+            <w:shd w:fill="FFFFFF" w:val="clear"/>
             <w:tcMar>
-              <w:left w:w="103" w:type="dxa"/>
+              <w:left w:w="98" w:type="dxa"/>
             </w:tcMar>
           </w:tcPr>
           <w:p>
@@ -3720,7 +3024,7 @@
               <w:pStyle w:val="ListParagraph"/>
               <w:numPr>
                 <w:ilvl w:val="0"/>
-                <w:numId w:val="3"/>
+                <w:numId w:val="2"/>
               </w:numPr>
               <w:spacing w:lineRule="auto" w:line="240"/>
               <w:jc w:val="both"/>
@@ -3756,87 +3060,47 @@
                 <w:sz w:val="22"/>
                 <w:szCs w:val="22"/>
               </w:rPr>
-              <w:t xml:space="preserve">a. </w:t>
-            </w:r>
-            <w:r>
-              <w:rPr>
-                <w:rFonts w:cs="Times New Roman" w:ascii="Arial" w:hAnsi="Arial"/>
-                <w:sz w:val="22"/>
-                <w:szCs w:val="22"/>
-              </w:rPr>
-              <w:t>Coding /</w:t>
-            </w:r>
-            <w:r>
-              <w:rPr>
-                <w:rFonts w:cs="Times New Roman" w:ascii="Arial" w:hAnsi="Arial"/>
-                <w:sz w:val="22"/>
-                <w:szCs w:val="22"/>
-              </w:rPr>
-              <w:t xml:space="preserve"> </w:t>
-            </w:r>
-            <w:r>
-              <w:rPr>
-                <w:rFonts w:cs="Times New Roman" w:ascii="Arial" w:hAnsi="Arial"/>
-                <w:sz w:val="22"/>
-                <w:szCs w:val="22"/>
-              </w:rPr>
-              <w:t>Implementation</w:t>
-            </w:r>
-          </w:p>
-          <w:p>
-            <w:pPr>
-              <w:pStyle w:val="ListParagraph"/>
-              <w:spacing w:lineRule="auto" w:line="240"/>
-              <w:jc w:val="both"/>
-              <w:rPr>
-                <w:rFonts w:cs="Times New Roman" w:ascii="Arial" w:hAnsi="Arial"/>
-                <w:sz w:val="22"/>
-                <w:szCs w:val="22"/>
-              </w:rPr>
-            </w:pPr>
-            <w:r>
-              <w:rPr>
-                <w:rFonts w:cs="Times New Roman" w:ascii="Arial" w:hAnsi="Arial"/>
-                <w:sz w:val="22"/>
-                <w:szCs w:val="22"/>
-              </w:rPr>
-              <w:t xml:space="preserve">b. </w:t>
-            </w:r>
-            <w:r>
-              <w:rPr>
-                <w:rFonts w:cs="Times New Roman" w:ascii="Arial" w:hAnsi="Arial"/>
-                <w:sz w:val="22"/>
-                <w:szCs w:val="22"/>
-              </w:rPr>
-              <w:t>Testing</w:t>
-            </w:r>
-          </w:p>
-          <w:p>
-            <w:pPr>
-              <w:pStyle w:val="ListParagraph"/>
-              <w:spacing w:lineRule="auto" w:line="240"/>
-              <w:jc w:val="both"/>
-              <w:rPr>
-                <w:rFonts w:cs="Times New Roman" w:ascii="Arial" w:hAnsi="Arial"/>
-                <w:sz w:val="22"/>
-                <w:szCs w:val="22"/>
-              </w:rPr>
-            </w:pPr>
-            <w:r>
-              <w:rPr>
-                <w:rFonts w:cs="Times New Roman" w:ascii="Arial" w:hAnsi="Arial"/>
-                <w:sz w:val="22"/>
-                <w:szCs w:val="22"/>
-              </w:rPr>
-              <w:t xml:space="preserve">c. </w:t>
-            </w:r>
-            <w:r>
-              <w:rPr>
-                <w:rFonts w:cs="Times New Roman" w:ascii="Arial" w:hAnsi="Arial"/>
-                <w:sz w:val="22"/>
-                <w:szCs w:val="22"/>
-              </w:rPr>
-              <w:t>User Guide</w:t>
+              <w:t>a. Coding / Implementation</w:t>
+            </w:r>
+          </w:p>
+          <w:p>
+            <w:pPr>
+              <w:pStyle w:val="ListParagraph"/>
+              <w:spacing w:lineRule="auto" w:line="240"/>
+              <w:jc w:val="both"/>
+              <w:rPr>
+                <w:rFonts w:cs="Times New Roman" w:ascii="Arial" w:hAnsi="Arial"/>
+                <w:sz w:val="22"/>
+                <w:szCs w:val="22"/>
+              </w:rPr>
+            </w:pPr>
+            <w:r>
+              <w:rPr>
+                <w:rFonts w:cs="Times New Roman" w:ascii="Arial" w:hAnsi="Arial"/>
+                <w:sz w:val="22"/>
+                <w:szCs w:val="22"/>
+              </w:rPr>
+              <w:t>b. Testing</w:t>
+            </w:r>
+          </w:p>
+          <w:p>
+            <w:pPr>
+              <w:pStyle w:val="ListParagraph"/>
+              <w:spacing w:lineRule="auto" w:line="240"/>
+              <w:jc w:val="both"/>
+              <w:rPr>
+                <w:rFonts w:cs="Times New Roman" w:ascii="Arial" w:hAnsi="Arial"/>
+                <w:sz w:val="22"/>
+                <w:szCs w:val="22"/>
+              </w:rPr>
+            </w:pPr>
+            <w:r>
+              <w:rPr>
+                <w:rFonts w:cs="Times New Roman" w:ascii="Arial" w:hAnsi="Arial"/>
+                <w:sz w:val="22"/>
+                <w:szCs w:val="22"/>
+              </w:rPr>
+              <w:t>c. User Guide</w:t>
             </w:r>
           </w:p>
           <w:p>
@@ -3857,15 +3121,7 @@
                 <w:sz w:val="22"/>
                 <w:szCs w:val="22"/>
               </w:rPr>
-              <w:t xml:space="preserve">d. </w:t>
-            </w:r>
-            <w:r>
-              <w:rPr>
-                <w:rFonts w:cs="Times New Roman" w:ascii="Arial" w:hAnsi="Arial"/>
-                <w:sz w:val="22"/>
-                <w:szCs w:val="22"/>
-              </w:rPr>
-              <w:t xml:space="preserve">Final Revisions </w:t>
+              <w:t xml:space="preserve">d. Final Revisions </w:t>
             </w:r>
           </w:p>
         </w:tc>
@@ -3873,16 +3129,16 @@
           <w:tcPr>
             <w:tcW w:w="1141" w:type="dxa"/>
             <w:tcBorders>
-              <w:top w:val="single" w:sz="4" w:space="0" w:color="000000"/>
-              <w:left w:val="single" w:sz="4" w:space="0" w:color="000000"/>
-              <w:bottom w:val="single" w:sz="4" w:space="0" w:color="000000"/>
-              <w:insideH w:val="single" w:sz="4" w:space="0" w:color="000000"/>
+              <w:top w:val="single" w:sz="4" w:space="0" w:color="000001"/>
+              <w:left w:val="single" w:sz="4" w:space="0" w:color="000001"/>
+              <w:bottom w:val="single" w:sz="4" w:space="0" w:color="000001"/>
+              <w:insideH w:val="single" w:sz="4" w:space="0" w:color="000001"/>
               <w:right w:val="nil"/>
               <w:insideV w:val="nil"/>
             </w:tcBorders>
-            <w:shd w:fill="auto" w:val="clear"/>
+            <w:shd w:fill="FFFFFF" w:val="clear"/>
             <w:tcMar>
-              <w:left w:w="103" w:type="dxa"/>
+              <w:left w:w="98" w:type="dxa"/>
             </w:tcMar>
           </w:tcPr>
           <w:p>
@@ -3903,44 +3159,28 @@
                 <w:sz w:val="22"/>
                 <w:szCs w:val="22"/>
               </w:rPr>
-              <w:t>2</w:t>
-            </w:r>
-            <w:r>
-              <w:rPr>
-                <w:rFonts w:cs="Times New Roman" w:ascii="Arial" w:hAnsi="Arial"/>
-                <w:sz w:val="22"/>
-                <w:szCs w:val="22"/>
-              </w:rPr>
-              <w:t>1</w:t>
-            </w:r>
-          </w:p>
-          <w:p>
-            <w:pPr>
-              <w:pStyle w:val="ListParagraph"/>
-              <w:spacing w:lineRule="auto" w:line="240"/>
-              <w:ind w:left="0" w:right="0" w:hanging="0"/>
-              <w:jc w:val="both"/>
-              <w:rPr>
-                <w:rFonts w:cs="Times New Roman" w:ascii="Arial" w:hAnsi="Arial"/>
-                <w:sz w:val="22"/>
-                <w:szCs w:val="22"/>
-              </w:rPr>
-            </w:pPr>
-            <w:r>
-              <w:rPr>
-                <w:rFonts w:cs="Times New Roman" w:ascii="Arial" w:hAnsi="Arial"/>
-                <w:sz w:val="22"/>
-                <w:szCs w:val="22"/>
-              </w:rPr>
-              <w:t>1</w:t>
-            </w:r>
-            <w:r>
-              <w:rPr>
-                <w:rFonts w:cs="Times New Roman" w:ascii="Arial" w:hAnsi="Arial"/>
-                <w:sz w:val="22"/>
-                <w:szCs w:val="22"/>
-              </w:rPr>
-              <w:t>1</w:t>
+              <w:t>21</w:t>
+            </w:r>
+          </w:p>
+          <w:p>
+            <w:pPr>
+              <w:pStyle w:val="ListParagraph"/>
+              <w:spacing w:lineRule="auto" w:line="240"/>
+              <w:ind w:left="0" w:right="0" w:hanging="0"/>
+              <w:jc w:val="both"/>
+              <w:rPr>
+                <w:rFonts w:cs="Times New Roman" w:ascii="Arial" w:hAnsi="Arial"/>
+                <w:sz w:val="22"/>
+                <w:szCs w:val="22"/>
+              </w:rPr>
+            </w:pPr>
+            <w:r>
+              <w:rPr>
+                <w:rFonts w:cs="Times New Roman" w:ascii="Arial" w:hAnsi="Arial"/>
+                <w:sz w:val="22"/>
+                <w:szCs w:val="22"/>
+              </w:rPr>
+              <w:t>11</w:t>
             </w:r>
           </w:p>
           <w:p>
@@ -4012,16 +3252,16 @@
           <w:tcPr>
             <w:tcW w:w="738" w:type="dxa"/>
             <w:tcBorders>
-              <w:top w:val="single" w:sz="4" w:space="0" w:color="000000"/>
-              <w:left w:val="single" w:sz="4" w:space="0" w:color="000000"/>
-              <w:bottom w:val="single" w:sz="4" w:space="0" w:color="000000"/>
-              <w:insideH w:val="single" w:sz="4" w:space="0" w:color="000000"/>
+              <w:top w:val="single" w:sz="4" w:space="0" w:color="000001"/>
+              <w:left w:val="single" w:sz="4" w:space="0" w:color="000001"/>
+              <w:bottom w:val="single" w:sz="4" w:space="0" w:color="000001"/>
+              <w:insideH w:val="single" w:sz="4" w:space="0" w:color="000001"/>
               <w:right w:val="nil"/>
               <w:insideV w:val="nil"/>
             </w:tcBorders>
-            <w:shd w:fill="auto" w:val="clear"/>
+            <w:shd w:fill="FFFFFF" w:val="clear"/>
             <w:tcMar>
-              <w:left w:w="103" w:type="dxa"/>
+              <w:left w:w="98" w:type="dxa"/>
             </w:tcMar>
           </w:tcPr>
           <w:p>
@@ -4042,73 +3282,49 @@
                 <w:sz w:val="22"/>
                 <w:szCs w:val="22"/>
               </w:rPr>
-              <w:t>4/2</w:t>
-            </w:r>
-            <w:r>
-              <w:rPr>
-                <w:rFonts w:cs="Times New Roman" w:ascii="Arial" w:hAnsi="Arial"/>
-                <w:sz w:val="22"/>
-                <w:szCs w:val="22"/>
-              </w:rPr>
-              <w:t>1</w:t>
-            </w:r>
-          </w:p>
-          <w:p>
-            <w:pPr>
-              <w:pStyle w:val="ListParagraph"/>
-              <w:spacing w:lineRule="auto" w:line="240"/>
-              <w:ind w:left="0" w:right="0" w:hanging="0"/>
-              <w:jc w:val="both"/>
-              <w:rPr>
-                <w:rFonts w:cs="Times New Roman" w:ascii="Arial" w:hAnsi="Arial"/>
-                <w:sz w:val="22"/>
-                <w:szCs w:val="22"/>
-              </w:rPr>
-            </w:pPr>
-            <w:r>
-              <w:rPr>
-                <w:rFonts w:cs="Times New Roman" w:ascii="Arial" w:hAnsi="Arial"/>
-                <w:sz w:val="22"/>
-                <w:szCs w:val="22"/>
-              </w:rPr>
-              <w:t>4/2</w:t>
-            </w:r>
-            <w:r>
-              <w:rPr>
-                <w:rFonts w:cs="Times New Roman" w:ascii="Arial" w:hAnsi="Arial"/>
-                <w:sz w:val="22"/>
-                <w:szCs w:val="22"/>
-              </w:rPr>
-              <w:t>1</w:t>
-            </w:r>
-          </w:p>
-          <w:p>
-            <w:pPr>
-              <w:pStyle w:val="ListParagraph"/>
-              <w:spacing w:lineRule="auto" w:line="240"/>
-              <w:ind w:left="0" w:right="0" w:hanging="0"/>
-              <w:jc w:val="both"/>
-              <w:rPr>
-                <w:rFonts w:cs="Times New Roman" w:ascii="Arial" w:hAnsi="Arial"/>
-                <w:sz w:val="22"/>
-                <w:szCs w:val="22"/>
-              </w:rPr>
-            </w:pPr>
-            <w:r>
-              <w:rPr>
-                <w:rFonts w:cs="Times New Roman" w:ascii="Arial" w:hAnsi="Arial"/>
-                <w:sz w:val="22"/>
-                <w:szCs w:val="22"/>
-              </w:rPr>
-              <w:t>5/0</w:t>
-            </w:r>
-            <w:r>
-              <w:rPr>
-                <w:rFonts w:cs="Times New Roman" w:ascii="Arial" w:hAnsi="Arial"/>
-                <w:sz w:val="22"/>
-                <w:szCs w:val="22"/>
-              </w:rPr>
-              <w:t>2</w:t>
+              <w:t>4/21</w:t>
+            </w:r>
+          </w:p>
+          <w:p>
+            <w:pPr>
+              <w:pStyle w:val="ListParagraph"/>
+              <w:spacing w:lineRule="auto" w:line="240"/>
+              <w:ind w:left="0" w:right="0" w:hanging="0"/>
+              <w:jc w:val="both"/>
+              <w:rPr>
+                <w:rFonts w:cs="Times New Roman" w:ascii="Arial" w:hAnsi="Arial"/>
+                <w:sz w:val="22"/>
+                <w:szCs w:val="22"/>
+              </w:rPr>
+            </w:pPr>
+            <w:r>
+              <w:rPr>
+                <w:rFonts w:cs="Times New Roman" w:ascii="Arial" w:hAnsi="Arial"/>
+                <w:sz w:val="22"/>
+                <w:szCs w:val="22"/>
+              </w:rPr>
+              <w:t>4/21</w:t>
+            </w:r>
+          </w:p>
+          <w:p>
+            <w:pPr>
+              <w:pStyle w:val="ListParagraph"/>
+              <w:spacing w:lineRule="auto" w:line="240"/>
+              <w:ind w:left="0" w:right="0" w:hanging="0"/>
+              <w:jc w:val="both"/>
+              <w:rPr>
+                <w:rFonts w:cs="Times New Roman" w:ascii="Arial" w:hAnsi="Arial"/>
+                <w:sz w:val="22"/>
+                <w:szCs w:val="22"/>
+              </w:rPr>
+            </w:pPr>
+            <w:r>
+              <w:rPr>
+                <w:rFonts w:cs="Times New Roman" w:ascii="Arial" w:hAnsi="Arial"/>
+                <w:sz w:val="22"/>
+                <w:szCs w:val="22"/>
+              </w:rPr>
+              <w:t>5/02</w:t>
             </w:r>
           </w:p>
           <w:p>
@@ -4157,18 +3373,18 @@
         </w:tc>
         <w:tc>
           <w:tcPr>
-            <w:tcW w:w="714" w:type="dxa"/>
+            <w:tcW w:w="713" w:type="dxa"/>
             <w:tcBorders>
-              <w:top w:val="single" w:sz="4" w:space="0" w:color="000000"/>
-              <w:left w:val="single" w:sz="4" w:space="0" w:color="000000"/>
-              <w:bottom w:val="single" w:sz="4" w:space="0" w:color="000000"/>
-              <w:insideH w:val="single" w:sz="4" w:space="0" w:color="000000"/>
+              <w:top w:val="single" w:sz="4" w:space="0" w:color="000001"/>
+              <w:left w:val="single" w:sz="4" w:space="0" w:color="000001"/>
+              <w:bottom w:val="single" w:sz="4" w:space="0" w:color="000001"/>
+              <w:insideH w:val="single" w:sz="4" w:space="0" w:color="000001"/>
               <w:right w:val="nil"/>
               <w:insideV w:val="nil"/>
             </w:tcBorders>
-            <w:shd w:fill="auto" w:val="clear"/>
+            <w:shd w:fill="FFFFFF" w:val="clear"/>
             <w:tcMar>
-              <w:left w:w="103" w:type="dxa"/>
+              <w:left w:w="98" w:type="dxa"/>
             </w:tcMar>
           </w:tcPr>
           <w:p>
@@ -4231,15 +3447,7 @@
                 <w:sz w:val="22"/>
                 <w:szCs w:val="22"/>
               </w:rPr>
-              <w:t>5/0</w:t>
-            </w:r>
-            <w:r>
-              <w:rPr>
-                <w:rFonts w:cs="Times New Roman" w:ascii="Arial" w:hAnsi="Arial"/>
-                <w:sz w:val="22"/>
-                <w:szCs w:val="22"/>
-              </w:rPr>
-              <w:t>5</w:t>
+              <w:t>5/05</w:t>
             </w:r>
           </w:p>
           <w:p>
@@ -4288,24 +3496,23 @@
         </w:tc>
         <w:tc>
           <w:tcPr>
-            <w:tcW w:w="2357" w:type="dxa"/>
+            <w:tcW w:w="2358" w:type="dxa"/>
             <w:tcBorders>
-              <w:top w:val="single" w:sz="4" w:space="0" w:color="000000"/>
-              <w:left w:val="single" w:sz="4" w:space="0" w:color="000000"/>
-              <w:bottom w:val="single" w:sz="4" w:space="0" w:color="000000"/>
-              <w:insideH w:val="single" w:sz="4" w:space="0" w:color="000000"/>
-              <w:right w:val="single" w:sz="4" w:space="0" w:color="000000"/>
-              <w:insideV w:val="single" w:sz="4" w:space="0" w:color="000000"/>
+              <w:top w:val="single" w:sz="4" w:space="0" w:color="000001"/>
+              <w:left w:val="single" w:sz="4" w:space="0" w:color="000001"/>
+              <w:bottom w:val="single" w:sz="4" w:space="0" w:color="000001"/>
+              <w:insideH w:val="single" w:sz="4" w:space="0" w:color="000001"/>
+              <w:right w:val="single" w:sz="4" w:space="0" w:color="000001"/>
+              <w:insideV w:val="single" w:sz="4" w:space="0" w:color="000001"/>
             </w:tcBorders>
-            <w:shd w:fill="auto" w:val="clear"/>
+            <w:shd w:fill="FFFFFF" w:val="clear"/>
             <w:tcMar>
-              <w:left w:w="103" w:type="dxa"/>
+              <w:left w:w="98" w:type="dxa"/>
             </w:tcMar>
           </w:tcPr>
           <w:p>
             <w:pPr>
               <w:pStyle w:val="ListParagraph"/>
-              <w:snapToGrid w:val="false"/>
               <w:spacing w:lineRule="auto" w:line="240"/>
               <w:ind w:left="0" w:right="0" w:hanging="0"/>
               <w:jc w:val="both"/>
@@ -4355,18 +3562,10 @@
         <w:ind w:left="0" w:right="0" w:hanging="0"/>
         <w:contextualSpacing/>
         <w:jc w:val="both"/>
-        <w:rPr>
-          <w:rFonts w:cs="Times New Roman" w:ascii="Times New Roman" w:hAnsi="Times New Roman"/>
-          <w:sz w:val="24"/>
-          <w:szCs w:val="24"/>
-        </w:rPr>
+        <w:rPr/>
       </w:pPr>
       <w:r>
-        <w:rPr>
-          <w:rFonts w:cs="Times New Roman" w:ascii="Times New Roman" w:hAnsi="Times New Roman"/>
-          <w:sz w:val="24"/>
-          <w:szCs w:val="24"/>
-        </w:rPr>
+        <w:rPr/>
       </w:r>
     </w:p>
     <w:sectPr>
@@ -4376,7 +3575,7 @@
       <w:pgNumType w:fmt="decimal"/>
       <w:formProt w:val="false"/>
       <w:textDirection w:val="lrTb"/>
-      <w:docGrid w:type="default" w:linePitch="360" w:charSpace="0"/>
+      <w:docGrid w:type="default" w:linePitch="360" w:charSpace="4294965247"/>
     </w:sectPr>
   </w:body>
 </w:document>
@@ -4387,132 +3586,12 @@
   <w:abstractNum w:abstractNumId="1">
     <w:lvl w:ilvl="0">
       <w:start w:val="1"/>
-      <w:numFmt w:val="none"/>
-      <w:suff w:val="nothing"/>
-      <w:lvlText w:val=""/>
-      <w:lvlJc w:val="left"/>
-      <w:pPr>
-        <w:tabs>
-          <w:tab w:val="num" w:pos="432"/>
-        </w:tabs>
-        <w:ind w:left="432" w:hanging="432"/>
-      </w:pPr>
-    </w:lvl>
-    <w:lvl w:ilvl="1">
-      <w:start w:val="1"/>
-      <w:numFmt w:val="none"/>
-      <w:suff w:val="nothing"/>
-      <w:lvlText w:val=""/>
-      <w:lvlJc w:val="left"/>
-      <w:pPr>
-        <w:tabs>
-          <w:tab w:val="num" w:pos="576"/>
-        </w:tabs>
-        <w:ind w:left="576" w:hanging="576"/>
-      </w:pPr>
-    </w:lvl>
-    <w:lvl w:ilvl="2">
-      <w:start w:val="1"/>
-      <w:numFmt w:val="none"/>
-      <w:suff w:val="nothing"/>
-      <w:lvlText w:val=""/>
-      <w:lvlJc w:val="left"/>
-      <w:pPr>
-        <w:tabs>
-          <w:tab w:val="num" w:pos="720"/>
-        </w:tabs>
-        <w:ind w:left="720" w:hanging="720"/>
-      </w:pPr>
-    </w:lvl>
-    <w:lvl w:ilvl="3">
-      <w:start w:val="1"/>
-      <w:numFmt w:val="none"/>
-      <w:suff w:val="nothing"/>
-      <w:lvlText w:val=""/>
-      <w:lvlJc w:val="left"/>
-      <w:pPr>
-        <w:tabs>
-          <w:tab w:val="num" w:pos="864"/>
-        </w:tabs>
-        <w:ind w:left="864" w:hanging="864"/>
-      </w:pPr>
-    </w:lvl>
-    <w:lvl w:ilvl="4">
-      <w:start w:val="1"/>
-      <w:numFmt w:val="none"/>
-      <w:suff w:val="nothing"/>
-      <w:lvlText w:val=""/>
-      <w:lvlJc w:val="left"/>
-      <w:pPr>
-        <w:tabs>
-          <w:tab w:val="num" w:pos="1008"/>
-        </w:tabs>
-        <w:ind w:left="1008" w:hanging="1008"/>
-      </w:pPr>
-    </w:lvl>
-    <w:lvl w:ilvl="5">
-      <w:start w:val="1"/>
-      <w:numFmt w:val="none"/>
-      <w:suff w:val="nothing"/>
-      <w:lvlText w:val=""/>
-      <w:lvlJc w:val="left"/>
-      <w:pPr>
-        <w:tabs>
-          <w:tab w:val="num" w:pos="1152"/>
-        </w:tabs>
-        <w:ind w:left="1152" w:hanging="1152"/>
-      </w:pPr>
-    </w:lvl>
-    <w:lvl w:ilvl="6">
-      <w:start w:val="1"/>
-      <w:numFmt w:val="none"/>
-      <w:suff w:val="nothing"/>
-      <w:lvlText w:val=""/>
-      <w:lvlJc w:val="left"/>
-      <w:pPr>
-        <w:tabs>
-          <w:tab w:val="num" w:pos="1296"/>
-        </w:tabs>
-        <w:ind w:left="1296" w:hanging="1296"/>
-      </w:pPr>
-    </w:lvl>
-    <w:lvl w:ilvl="7">
-      <w:start w:val="1"/>
-      <w:numFmt w:val="none"/>
-      <w:suff w:val="nothing"/>
-      <w:lvlText w:val=""/>
-      <w:lvlJc w:val="left"/>
-      <w:pPr>
-        <w:tabs>
-          <w:tab w:val="num" w:pos="1440"/>
-        </w:tabs>
-        <w:ind w:left="1440" w:hanging="1440"/>
-      </w:pPr>
-    </w:lvl>
-    <w:lvl w:ilvl="8">
-      <w:start w:val="1"/>
-      <w:numFmt w:val="none"/>
-      <w:suff w:val="nothing"/>
-      <w:lvlText w:val=""/>
-      <w:lvlJc w:val="left"/>
-      <w:pPr>
-        <w:tabs>
-          <w:tab w:val="num" w:pos="1584"/>
-        </w:tabs>
-        <w:ind w:left="1584" w:hanging="1584"/>
-      </w:pPr>
-    </w:lvl>
-  </w:abstractNum>
-  <w:abstractNum w:abstractNumId="2">
-    <w:lvl w:ilvl="0">
-      <w:start w:val="1"/>
       <w:numFmt w:val="decimal"/>
       <w:lvlText w:val="%1."/>
       <w:lvlJc w:val="left"/>
       <w:pPr>
         <w:ind w:left="720" w:hanging="360"/>
       </w:pPr>
-      <w:rPr/>
     </w:lvl>
     <w:lvl w:ilvl="1">
       <w:start w:val="1"/>
@@ -4536,7 +3615,6 @@
       <w:pPr>
         <w:ind w:left="2160" w:hanging="180"/>
       </w:pPr>
-      <w:rPr/>
     </w:lvl>
     <w:lvl w:ilvl="3">
       <w:start w:val="1"/>
@@ -4546,7 +3624,6 @@
       <w:pPr>
         <w:ind w:left="2880" w:hanging="360"/>
       </w:pPr>
-      <w:rPr/>
     </w:lvl>
     <w:lvl w:ilvl="4">
       <w:start w:val="1"/>
@@ -4556,7 +3633,6 @@
       <w:pPr>
         <w:ind w:left="3600" w:hanging="360"/>
       </w:pPr>
-      <w:rPr/>
     </w:lvl>
     <w:lvl w:ilvl="5">
       <w:start w:val="1"/>
@@ -4566,7 +3642,6 @@
       <w:pPr>
         <w:ind w:left="4320" w:hanging="180"/>
       </w:pPr>
-      <w:rPr/>
     </w:lvl>
     <w:lvl w:ilvl="6">
       <w:start w:val="1"/>
@@ -4576,7 +3651,6 @@
       <w:pPr>
         <w:ind w:left="5040" w:hanging="360"/>
       </w:pPr>
-      <w:rPr/>
     </w:lvl>
     <w:lvl w:ilvl="7">
       <w:start w:val="1"/>
@@ -4586,7 +3660,6 @@
       <w:pPr>
         <w:ind w:left="5760" w:hanging="360"/>
       </w:pPr>
-      <w:rPr/>
     </w:lvl>
     <w:lvl w:ilvl="8">
       <w:start w:val="1"/>
@@ -4596,7 +3669,117 @@
       <w:pPr>
         <w:ind w:left="6480" w:hanging="180"/>
       </w:pPr>
-      <w:rPr/>
+    </w:lvl>
+  </w:abstractNum>
+  <w:abstractNum w:abstractNumId="2">
+    <w:lvl w:ilvl="0">
+      <w:start w:val="1"/>
+      <w:numFmt w:val="decimal"/>
+      <w:lvlText w:val="%1."/>
+      <w:lvlJc w:val="left"/>
+      <w:pPr>
+        <w:ind w:left="720" w:hanging="360"/>
+      </w:pPr>
+      <w:rPr>
+        <w:sz w:val="24"/>
+        <w:szCs w:val="24"/>
+      </w:rPr>
+    </w:lvl>
+    <w:lvl w:ilvl="1">
+      <w:start w:val="1"/>
+      <w:numFmt w:val="decimal"/>
+      <w:lvlText w:val="%2."/>
+      <w:lvlJc w:val="left"/>
+      <w:pPr>
+        <w:tabs>
+          <w:tab w:val="num" w:pos="1080"/>
+        </w:tabs>
+        <w:ind w:left="1080" w:hanging="360"/>
+      </w:pPr>
+    </w:lvl>
+    <w:lvl w:ilvl="2">
+      <w:start w:val="1"/>
+      <w:numFmt w:val="decimal"/>
+      <w:lvlText w:val="%3."/>
+      <w:lvlJc w:val="left"/>
+      <w:pPr>
+        <w:tabs>
+          <w:tab w:val="num" w:pos="1440"/>
+        </w:tabs>
+        <w:ind w:left="1440" w:hanging="360"/>
+      </w:pPr>
+    </w:lvl>
+    <w:lvl w:ilvl="3">
+      <w:start w:val="1"/>
+      <w:numFmt w:val="decimal"/>
+      <w:lvlText w:val="%4."/>
+      <w:lvlJc w:val="left"/>
+      <w:pPr>
+        <w:tabs>
+          <w:tab w:val="num" w:pos="1800"/>
+        </w:tabs>
+        <w:ind w:left="1800" w:hanging="360"/>
+      </w:pPr>
+    </w:lvl>
+    <w:lvl w:ilvl="4">
+      <w:start w:val="1"/>
+      <w:numFmt w:val="decimal"/>
+      <w:lvlText w:val="%5."/>
+      <w:lvlJc w:val="left"/>
+      <w:pPr>
+        <w:tabs>
+          <w:tab w:val="num" w:pos="2160"/>
+        </w:tabs>
+        <w:ind w:left="2160" w:hanging="360"/>
+      </w:pPr>
+    </w:lvl>
+    <w:lvl w:ilvl="5">
+      <w:start w:val="1"/>
+      <w:numFmt w:val="decimal"/>
+      <w:lvlText w:val="%6."/>
+      <w:lvlJc w:val="left"/>
+      <w:pPr>
+        <w:tabs>
+          <w:tab w:val="num" w:pos="2520"/>
+        </w:tabs>
+        <w:ind w:left="2520" w:hanging="360"/>
+      </w:pPr>
+    </w:lvl>
+    <w:lvl w:ilvl="6">
+      <w:start w:val="1"/>
+      <w:numFmt w:val="decimal"/>
+      <w:lvlText w:val="%7."/>
+      <w:lvlJc w:val="left"/>
+      <w:pPr>
+        <w:tabs>
+          <w:tab w:val="num" w:pos="2880"/>
+        </w:tabs>
+        <w:ind w:left="2880" w:hanging="360"/>
+      </w:pPr>
+    </w:lvl>
+    <w:lvl w:ilvl="7">
+      <w:start w:val="1"/>
+      <w:numFmt w:val="decimal"/>
+      <w:lvlText w:val="%8."/>
+      <w:lvlJc w:val="left"/>
+      <w:pPr>
+        <w:tabs>
+          <w:tab w:val="num" w:pos="3240"/>
+        </w:tabs>
+        <w:ind w:left="3240" w:hanging="360"/>
+      </w:pPr>
+    </w:lvl>
+    <w:lvl w:ilvl="8">
+      <w:start w:val="1"/>
+      <w:numFmt w:val="decimal"/>
+      <w:lvlText w:val="%9."/>
+      <w:lvlJc w:val="left"/>
+      <w:pPr>
+        <w:tabs>
+          <w:tab w:val="num" w:pos="3600"/>
+        </w:tabs>
+        <w:ind w:left="3600" w:hanging="360"/>
+      </w:pPr>
     </w:lvl>
   </w:abstractNum>
   <w:abstractNum w:abstractNumId="3">
@@ -4606,12 +3789,107 @@
       <w:lvlText w:val="%1."/>
       <w:lvlJc w:val="left"/>
       <w:pPr>
-        <w:ind w:left="720" w:hanging="360"/>
-      </w:pPr>
-      <w:rPr>
-        <w:sz w:val="24"/>
-        <w:szCs w:val="24"/>
-      </w:rPr>
+        <w:tabs>
+          <w:tab w:val="num" w:pos="2160"/>
+        </w:tabs>
+        <w:ind w:left="2160" w:hanging="360"/>
+      </w:pPr>
+    </w:lvl>
+    <w:lvl w:ilvl="1">
+      <w:start w:val="1"/>
+      <w:numFmt w:val="decimal"/>
+      <w:lvlText w:val="%2."/>
+      <w:lvlJc w:val="left"/>
+      <w:pPr>
+        <w:tabs>
+          <w:tab w:val="num" w:pos="2520"/>
+        </w:tabs>
+        <w:ind w:left="2520" w:hanging="360"/>
+      </w:pPr>
+    </w:lvl>
+    <w:lvl w:ilvl="2">
+      <w:start w:val="1"/>
+      <w:numFmt w:val="decimal"/>
+      <w:lvlText w:val="%3."/>
+      <w:lvlJc w:val="left"/>
+      <w:pPr>
+        <w:tabs>
+          <w:tab w:val="num" w:pos="2880"/>
+        </w:tabs>
+        <w:ind w:left="2880" w:hanging="360"/>
+      </w:pPr>
+    </w:lvl>
+    <w:lvl w:ilvl="3">
+      <w:start w:val="1"/>
+      <w:numFmt w:val="decimal"/>
+      <w:lvlText w:val="%4."/>
+      <w:lvlJc w:val="left"/>
+      <w:pPr>
+        <w:tabs>
+          <w:tab w:val="num" w:pos="3240"/>
+        </w:tabs>
+        <w:ind w:left="3240" w:hanging="360"/>
+      </w:pPr>
+    </w:lvl>
+    <w:lvl w:ilvl="4">
+      <w:start w:val="1"/>
+      <w:numFmt w:val="decimal"/>
+      <w:lvlText w:val="%5."/>
+      <w:lvlJc w:val="left"/>
+      <w:pPr>
+        <w:tabs>
+          <w:tab w:val="num" w:pos="3600"/>
+        </w:tabs>
+        <w:ind w:left="3600" w:hanging="360"/>
+      </w:pPr>
+    </w:lvl>
+    <w:lvl w:ilvl="5">
+      <w:start w:val="1"/>
+      <w:numFmt w:val="decimal"/>
+      <w:lvlText w:val="%6."/>
+      <w:lvlJc w:val="left"/>
+      <w:pPr>
+        <w:tabs>
+          <w:tab w:val="num" w:pos="3960"/>
+        </w:tabs>
+        <w:ind w:left="3960" w:hanging="360"/>
+      </w:pPr>
+    </w:lvl>
+    <w:lvl w:ilvl="6">
+      <w:start w:val="1"/>
+      <w:numFmt w:val="decimal"/>
+      <w:lvlText w:val="%7."/>
+      <w:lvlJc w:val="left"/>
+      <w:pPr>
+        <w:tabs>
+          <w:tab w:val="num" w:pos="4320"/>
+        </w:tabs>
+        <w:ind w:left="4320" w:hanging="360"/>
+      </w:pPr>
+    </w:lvl>
+    <w:lvl w:ilvl="7">
+      <w:start w:val="1"/>
+      <w:numFmt w:val="decimal"/>
+      <w:lvlText w:val="%8."/>
+      <w:lvlJc w:val="left"/>
+      <w:pPr>
+        <w:tabs>
+          <w:tab w:val="num" w:pos="4680"/>
+        </w:tabs>
+        <w:ind w:left="4680" w:hanging="360"/>
+      </w:pPr>
+    </w:lvl>
+    <w:lvl w:ilvl="8">
+      <w:start w:val="1"/>
+      <w:numFmt w:val="decimal"/>
+      <w:lvlText w:val="%9."/>
+      <w:lvlJc w:val="left"/>
+      <w:pPr>
+        <w:tabs>
+          <w:tab w:val="num" w:pos="5040"/>
+        </w:tabs>
+        <w:ind w:left="5040" w:hanging="360"/>
+      </w:pPr>
     </w:lvl>
   </w:abstractNum>
   <w:abstractNum w:abstractNumId="4">
@@ -4626,7 +3904,6 @@
         </w:tabs>
         <w:ind w:left="2160" w:hanging="360"/>
       </w:pPr>
-      <w:rPr/>
     </w:lvl>
     <w:lvl w:ilvl="1">
       <w:start w:val="1"/>
@@ -4639,7 +3916,6 @@
         </w:tabs>
         <w:ind w:left="2520" w:hanging="360"/>
       </w:pPr>
-      <w:rPr/>
     </w:lvl>
     <w:lvl w:ilvl="2">
       <w:start w:val="1"/>
@@ -4652,7 +3928,6 @@
         </w:tabs>
         <w:ind w:left="2880" w:hanging="360"/>
       </w:pPr>
-      <w:rPr/>
     </w:lvl>
     <w:lvl w:ilvl="3">
       <w:start w:val="1"/>
@@ -4665,7 +3940,6 @@
         </w:tabs>
         <w:ind w:left="3240" w:hanging="360"/>
       </w:pPr>
-      <w:rPr/>
     </w:lvl>
     <w:lvl w:ilvl="4">
       <w:start w:val="1"/>
@@ -4678,7 +3952,6 @@
         </w:tabs>
         <w:ind w:left="3600" w:hanging="360"/>
       </w:pPr>
-      <w:rPr/>
     </w:lvl>
     <w:lvl w:ilvl="5">
       <w:start w:val="1"/>
@@ -4691,7 +3964,6 @@
         </w:tabs>
         <w:ind w:left="3960" w:hanging="360"/>
       </w:pPr>
-      <w:rPr/>
     </w:lvl>
     <w:lvl w:ilvl="6">
       <w:start w:val="1"/>
@@ -4704,7 +3976,6 @@
         </w:tabs>
         <w:ind w:left="4320" w:hanging="360"/>
       </w:pPr>
-      <w:rPr/>
     </w:lvl>
     <w:lvl w:ilvl="7">
       <w:start w:val="1"/>
@@ -4717,7 +3988,6 @@
         </w:tabs>
         <w:ind w:left="4680" w:hanging="360"/>
       </w:pPr>
-      <w:rPr/>
     </w:lvl>
     <w:lvl w:ilvl="8">
       <w:start w:val="1"/>
@@ -4730,126 +4000,125 @@
         </w:tabs>
         <w:ind w:left="5040" w:hanging="360"/>
       </w:pPr>
-      <w:rPr/>
     </w:lvl>
   </w:abstractNum>
   <w:abstractNum w:abstractNumId="5">
     <w:lvl w:ilvl="0">
       <w:start w:val="1"/>
-      <w:numFmt w:val="decimal"/>
-      <w:lvlText w:val="%1."/>
+      <w:numFmt w:val="none"/>
+      <w:suff w:val="nothing"/>
+      <w:lvlText w:val=""/>
       <w:lvlJc w:val="left"/>
       <w:pPr>
         <w:tabs>
-          <w:tab w:val="num" w:pos="2160"/>
+          <w:tab w:val="num" w:pos="432"/>
         </w:tabs>
-        <w:ind w:left="2160" w:hanging="360"/>
-      </w:pPr>
-      <w:rPr/>
+        <w:ind w:left="432" w:hanging="432"/>
+      </w:pPr>
     </w:lvl>
     <w:lvl w:ilvl="1">
       <w:start w:val="1"/>
-      <w:numFmt w:val="decimal"/>
-      <w:lvlText w:val="%2."/>
+      <w:numFmt w:val="none"/>
+      <w:suff w:val="nothing"/>
+      <w:lvlText w:val=""/>
       <w:lvlJc w:val="left"/>
       <w:pPr>
         <w:tabs>
-          <w:tab w:val="num" w:pos="2520"/>
+          <w:tab w:val="num" w:pos="576"/>
         </w:tabs>
-        <w:ind w:left="2520" w:hanging="360"/>
-      </w:pPr>
-      <w:rPr/>
+        <w:ind w:left="576" w:hanging="576"/>
+      </w:pPr>
     </w:lvl>
     <w:lvl w:ilvl="2">
       <w:start w:val="1"/>
-      <w:numFmt w:val="decimal"/>
-      <w:lvlText w:val="%3."/>
+      <w:numFmt w:val="none"/>
+      <w:suff w:val="nothing"/>
+      <w:lvlText w:val=""/>
       <w:lvlJc w:val="left"/>
       <w:pPr>
         <w:tabs>
-          <w:tab w:val="num" w:pos="2880"/>
+          <w:tab w:val="num" w:pos="720"/>
         </w:tabs>
-        <w:ind w:left="2880" w:hanging="360"/>
-      </w:pPr>
-      <w:rPr/>
+        <w:ind w:left="720" w:hanging="720"/>
+      </w:pPr>
     </w:lvl>
     <w:lvl w:ilvl="3">
       <w:start w:val="1"/>
-      <w:numFmt w:val="decimal"/>
-      <w:lvlText w:val="%4."/>
+      <w:numFmt w:val="none"/>
+      <w:suff w:val="nothing"/>
+      <w:lvlText w:val=""/>
       <w:lvlJc w:val="left"/>
       <w:pPr>
         <w:tabs>
-          <w:tab w:val="num" w:pos="3240"/>
+          <w:tab w:val="num" w:pos="864"/>
         </w:tabs>
-        <w:ind w:left="3240" w:hanging="360"/>
-      </w:pPr>
-      <w:rPr/>
+        <w:ind w:left="864" w:hanging="864"/>
+      </w:pPr>
     </w:lvl>
     <w:lvl w:ilvl="4">
       <w:start w:val="1"/>
-      <w:numFmt w:val="decimal"/>
-      <w:lvlText w:val="%5."/>
+      <w:numFmt w:val="none"/>
+      <w:suff w:val="nothing"/>
+      <w:lvlText w:val=""/>
       <w:lvlJc w:val="left"/>
       <w:pPr>
         <w:tabs>
-          <w:tab w:val="num" w:pos="3600"/>
+          <w:tab w:val="num" w:pos="1008"/>
         </w:tabs>
-        <w:ind w:left="3600" w:hanging="360"/>
-      </w:pPr>
-      <w:rPr/>
+        <w:ind w:left="1008" w:hanging="1008"/>
+      </w:pPr>
     </w:lvl>
     <w:lvl w:ilvl="5">
       <w:start w:val="1"/>
-      <w:numFmt w:val="decimal"/>
-      <w:lvlText w:val="%6."/>
+      <w:numFmt w:val="none"/>
+      <w:suff w:val="nothing"/>
+      <w:lvlText w:val=""/>
       <w:lvlJc w:val="left"/>
       <w:pPr>
         <w:tabs>
-          <w:tab w:val="num" w:pos="3960"/>
+          <w:tab w:val="num" w:pos="1152"/>
         </w:tabs>
-        <w:ind w:left="3960" w:hanging="360"/>
-      </w:pPr>
-      <w:rPr/>
+        <w:ind w:left="1152" w:hanging="1152"/>
+      </w:pPr>
     </w:lvl>
     <w:lvl w:ilvl="6">
       <w:start w:val="1"/>
-      <w:numFmt w:val="decimal"/>
-      <w:lvlText w:val="%7."/>
+      <w:numFmt w:val="none"/>
+      <w:suff w:val="nothing"/>
+      <w:lvlText w:val=""/>
       <w:lvlJc w:val="left"/>
       <w:pPr>
         <w:tabs>
-          <w:tab w:val="num" w:pos="4320"/>
+          <w:tab w:val="num" w:pos="1296"/>
         </w:tabs>
-        <w:ind w:left="4320" w:hanging="360"/>
-      </w:pPr>
-      <w:rPr/>
+        <w:ind w:left="1296" w:hanging="1296"/>
+      </w:pPr>
     </w:lvl>
     <w:lvl w:ilvl="7">
       <w:start w:val="1"/>
-      <w:numFmt w:val="decimal"/>
-      <w:lvlText w:val="%8."/>
+      <w:numFmt w:val="none"/>
+      <w:suff w:val="nothing"/>
+      <w:lvlText w:val=""/>
       <w:lvlJc w:val="left"/>
       <w:pPr>
         <w:tabs>
-          <w:tab w:val="num" w:pos="4680"/>
+          <w:tab w:val="num" w:pos="1440"/>
         </w:tabs>
-        <w:ind w:left="4680" w:hanging="360"/>
-      </w:pPr>
-      <w:rPr/>
+        <w:ind w:left="1440" w:hanging="1440"/>
+      </w:pPr>
     </w:lvl>
     <w:lvl w:ilvl="8">
       <w:start w:val="1"/>
-      <w:numFmt w:val="decimal"/>
-      <w:lvlText w:val="%9."/>
+      <w:numFmt w:val="none"/>
+      <w:suff w:val="nothing"/>
+      <w:lvlText w:val=""/>
       <w:lvlJc w:val="left"/>
       <w:pPr>
         <w:tabs>
-          <w:tab w:val="num" w:pos="5040"/>
+          <w:tab w:val="num" w:pos="1584"/>
         </w:tabs>
-        <w:ind w:left="5040" w:hanging="360"/>
-      </w:pPr>
-      <w:rPr/>
+        <w:ind w:left="1584" w:hanging="1584"/>
+      </w:pPr>
     </w:lvl>
   </w:abstractNum>
   <w:num w:numId="1">
@@ -4892,26 +4161,21 @@
       <w:suppressAutoHyphens w:val="true"/>
       <w:bidi w:val="0"/>
       <w:spacing w:lineRule="auto" w:line="276" w:before="0" w:after="200"/>
+      <w:jc w:val="left"/>
     </w:pPr>
     <w:rPr>
       <w:rFonts w:ascii="Calibri" w:hAnsi="Calibri" w:eastAsia="Calibri" w:cs="Times New Roman"/>
-      <w:color w:val="auto"/>
+      <w:color w:val="00000A"/>
       <w:sz w:val="22"/>
       <w:szCs w:val="22"/>
-      <w:lang w:val="en-US" w:bidi="ar-SA" w:eastAsia="zh-CN"/>
+      <w:lang w:val="en-US" w:eastAsia="zh-CN" w:bidi="ar-SA"/>
     </w:rPr>
   </w:style>
   <w:style w:type="paragraph" w:styleId="Heading1">
     <w:name w:val="Heading 1"/>
     <w:basedOn w:val="Heading"/>
-    <w:next w:val="TextBody"/>
     <w:pPr>
-      <w:numPr>
-        <w:ilvl w:val="0"/>
-        <w:numId w:val="1"/>
-      </w:numPr>
       <w:spacing w:before="240" w:after="120"/>
-      <w:outlineLvl w:val="0"/>
       <w:outlineLvl w:val="0"/>
     </w:pPr>
     <w:rPr>
@@ -4924,14 +4188,8 @@
   <w:style w:type="paragraph" w:styleId="Heading2">
     <w:name w:val="Heading 2"/>
     <w:basedOn w:val="Heading"/>
-    <w:next w:val="TextBody"/>
     <w:pPr>
-      <w:numPr>
-        <w:ilvl w:val="1"/>
-        <w:numId w:val="1"/>
-      </w:numPr>
       <w:spacing w:before="200" w:after="120"/>
-      <w:outlineLvl w:val="1"/>
       <w:outlineLvl w:val="1"/>
     </w:pPr>
     <w:rPr>
@@ -4944,14 +4202,8 @@
   <w:style w:type="paragraph" w:styleId="Heading3">
     <w:name w:val="Heading 3"/>
     <w:basedOn w:val="Heading"/>
-    <w:next w:val="TextBody"/>
     <w:pPr>
-      <w:numPr>
-        <w:ilvl w:val="2"/>
-        <w:numId w:val="1"/>
-      </w:numPr>
       <w:spacing w:before="140" w:after="120"/>
-      <w:outlineLvl w:val="2"/>
       <w:outlineLvl w:val="2"/>
     </w:pPr>
     <w:rPr>
@@ -5092,11 +4344,23 @@
     <w:rPr>
       <w:color w:val="0000FF"/>
       <w:u w:val="single"/>
+      <w:lang w:val="zxx" w:eastAsia="zxx" w:bidi="zxx"/>
     </w:rPr>
   </w:style>
-  <w:style w:type="character" w:styleId="NumberingSymbols">
-    <w:name w:val="Numbering Symbols"/>
-    <w:rPr/>
+  <w:style w:type="character" w:styleId="ListLabel1">
+    <w:name w:val="ListLabel 1"/>
+    <w:rPr>
+      <w:b/>
+      <w:sz w:val="24"/>
+      <w:szCs w:val="24"/>
+    </w:rPr>
+  </w:style>
+  <w:style w:type="character" w:styleId="ListLabel2">
+    <w:name w:val="ListLabel 2"/>
+    <w:rPr>
+      <w:sz w:val="24"/>
+      <w:szCs w:val="24"/>
+    </w:rPr>
   </w:style>
   <w:style w:type="paragraph" w:styleId="Heading">
     <w:name w:val="Heading"/>
@@ -5195,7 +4459,6 @@
   <w:style w:type="paragraph" w:styleId="Title">
     <w:name w:val="Title"/>
     <w:basedOn w:val="Heading"/>
-    <w:next w:val="TextBody"/>
     <w:pPr>
       <w:jc w:val="center"/>
     </w:pPr>
@@ -5209,7 +4472,6 @@
   <w:style w:type="paragraph" w:styleId="Subtitle">
     <w:name w:val="Subtitle"/>
     <w:basedOn w:val="Heading"/>
-    <w:next w:val="TextBody"/>
     <w:pPr>
       <w:spacing w:before="60" w:after="120"/>
       <w:jc w:val="center"/>

</xml_diff>